<commit_message>
Updated - Hands On Demos and Assignments and HackerRank Assessments for Further Practice.
</commit_message>
<xml_diff>
--- a/Day 7/HackerRank Assessments/Circular Printer/Circular Printer.docx
+++ b/Day 7/HackerRank Assessments/Circular Printer/Circular Printer.docx
@@ -68,7 +68,6 @@
           <w:spacing w:val="0"/>
           <w:sz w:val="21"/>
           <w:szCs w:val="21"/>
-          <w:bdr w:val="none" w:color="auto" w:sz="0" w:space="0"/>
           <w:shd w:val="clear" w:fill="FFFFFF"/>
           <w:vertAlign w:val="baseline"/>
         </w:rPr>
@@ -99,19 +98,19 @@
           <w:szCs w:val="21"/>
         </w:rPr>
       </w:pPr>
-      <w:r>
-        <w:rPr>
-          <w:rFonts w:hint="default" w:ascii="Segoe UI" w:hAnsi="Segoe UI" w:eastAsia="Segoe UI" w:cs="Segoe UI"/>
-          <w:b w:val="0"/>
-          <w:bCs w:val="0"/>
-          <w:i w:val="0"/>
-          <w:iCs w:val="0"/>
-          <w:caps w:val="0"/>
-          <w:color w:val="39424E"/>
-          <w:spacing w:val="0"/>
-          <w:sz w:val="21"/>
-          <w:szCs w:val="21"/>
-          <w:bdr w:val="none" w:color="auto" w:sz="0" w:space="0"/>
+      <w:bookmarkStart w:id="0" w:name="_GoBack"/>
+      <w:r>
+        <w:rPr>
+          <w:rFonts w:hint="default" w:ascii="Segoe UI" w:hAnsi="Segoe UI" w:eastAsia="Segoe UI" w:cs="Segoe UI"/>
+          <w:b w:val="0"/>
+          <w:bCs w:val="0"/>
+          <w:i w:val="0"/>
+          <w:iCs w:val="0"/>
+          <w:caps w:val="0"/>
+          <w:color w:val="39424E"/>
+          <w:spacing w:val="0"/>
+          <w:sz w:val="21"/>
+          <w:szCs w:val="21"/>
           <w:shd w:val="clear" w:fill="FFFFFF"/>
           <w:vertAlign w:val="baseline"/>
         </w:rPr>
@@ -160,44 +159,44 @@
           </wp:inline>
         </w:drawing>
       </w:r>
-    </w:p>
-    <w:p>
-      <w:pPr>
-        <w:pStyle w:val="9"/>
-        <w:keepNext w:val="0"/>
-        <w:keepLines w:val="0"/>
-        <w:widowControl/>
-        <w:suppressLineNumbers w:val="0"/>
-        <w:pBdr>
-          <w:top w:val="none" w:color="auto" w:sz="0" w:space="0"/>
-          <w:left w:val="none" w:color="auto" w:sz="0" w:space="0"/>
-          <w:bottom w:val="none" w:color="auto" w:sz="0" w:space="0"/>
-          <w:right w:val="none" w:color="auto" w:sz="0" w:space="0"/>
-        </w:pBdr>
-        <w:spacing w:before="150" w:beforeAutospacing="0" w:after="150" w:afterAutospacing="0" w:line="315" w:lineRule="atLeast"/>
-        <w:ind w:left="450" w:right="450"/>
-        <w:textAlignment w:val="baseline"/>
-        <w:rPr>
-          <w:rFonts w:hint="default" w:ascii="Segoe UI" w:hAnsi="Segoe UI" w:eastAsia="Segoe UI" w:cs="Segoe UI"/>
-          <w:b w:val="0"/>
-          <w:bCs w:val="0"/>
-          <w:sz w:val="21"/>
-          <w:szCs w:val="21"/>
-        </w:rPr>
-      </w:pPr>
-      <w:r>
-        <w:rPr>
-          <w:rFonts w:hint="default" w:ascii="Segoe UI" w:hAnsi="Segoe UI" w:eastAsia="Segoe UI" w:cs="Segoe UI"/>
-          <w:b w:val="0"/>
-          <w:bCs w:val="0"/>
-          <w:i w:val="0"/>
-          <w:iCs w:val="0"/>
-          <w:caps w:val="0"/>
-          <w:color w:val="39424E"/>
-          <w:spacing w:val="0"/>
-          <w:sz w:val="21"/>
-          <w:szCs w:val="21"/>
-          <w:bdr w:val="none" w:color="auto" w:sz="0" w:space="0"/>
+      <w:bookmarkEnd w:id="0"/>
+    </w:p>
+    <w:p>
+      <w:pPr>
+        <w:pStyle w:val="9"/>
+        <w:keepNext w:val="0"/>
+        <w:keepLines w:val="0"/>
+        <w:widowControl/>
+        <w:suppressLineNumbers w:val="0"/>
+        <w:pBdr>
+          <w:top w:val="none" w:color="auto" w:sz="0" w:space="0"/>
+          <w:left w:val="none" w:color="auto" w:sz="0" w:space="0"/>
+          <w:bottom w:val="none" w:color="auto" w:sz="0" w:space="0"/>
+          <w:right w:val="none" w:color="auto" w:sz="0" w:space="0"/>
+        </w:pBdr>
+        <w:spacing w:before="150" w:beforeAutospacing="0" w:after="150" w:afterAutospacing="0" w:line="315" w:lineRule="atLeast"/>
+        <w:ind w:left="450" w:right="450"/>
+        <w:textAlignment w:val="baseline"/>
+        <w:rPr>
+          <w:rFonts w:hint="default" w:ascii="Segoe UI" w:hAnsi="Segoe UI" w:eastAsia="Segoe UI" w:cs="Segoe UI"/>
+          <w:b w:val="0"/>
+          <w:bCs w:val="0"/>
+          <w:sz w:val="21"/>
+          <w:szCs w:val="21"/>
+        </w:rPr>
+      </w:pPr>
+      <w:r>
+        <w:rPr>
+          <w:rFonts w:hint="default" w:ascii="Segoe UI" w:hAnsi="Segoe UI" w:eastAsia="Segoe UI" w:cs="Segoe UI"/>
+          <w:b w:val="0"/>
+          <w:bCs w:val="0"/>
+          <w:i w:val="0"/>
+          <w:iCs w:val="0"/>
+          <w:caps w:val="0"/>
+          <w:color w:val="39424E"/>
+          <w:spacing w:val="0"/>
+          <w:sz w:val="21"/>
+          <w:szCs w:val="21"/>
           <w:shd w:val="clear" w:fill="FFFFFF"/>
           <w:vertAlign w:val="baseline"/>
         </w:rPr>
@@ -240,7 +239,6 @@
           <w:spacing w:val="0"/>
           <w:sz w:val="21"/>
           <w:szCs w:val="21"/>
-          <w:bdr w:val="none" w:color="auto" w:sz="0" w:space="0"/>
           <w:shd w:val="clear" w:fill="FFFFFF"/>
           <w:vertAlign w:val="baseline"/>
         </w:rPr>
@@ -284,7 +282,6 @@
           <w:spacing w:val="0"/>
           <w:sz w:val="21"/>
           <w:szCs w:val="21"/>
-          <w:bdr w:val="none" w:color="auto" w:sz="0" w:space="0"/>
           <w:shd w:val="clear" w:fill="FFFFFF"/>
           <w:vertAlign w:val="baseline"/>
         </w:rPr>
@@ -328,7 +325,6 @@
           <w:spacing w:val="0"/>
           <w:sz w:val="21"/>
           <w:szCs w:val="21"/>
-          <w:bdr w:val="none" w:color="auto" w:sz="0" w:space="0"/>
           <w:shd w:val="clear" w:fill="FFFFFF"/>
           <w:vertAlign w:val="baseline"/>
         </w:rPr>
@@ -346,7 +342,6 @@
           <w:spacing w:val="0"/>
           <w:sz w:val="21"/>
           <w:szCs w:val="21"/>
-          <w:bdr w:val="none" w:color="auto" w:sz="0" w:space="0"/>
           <w:shd w:val="clear" w:fill="FFFFFF"/>
           <w:vertAlign w:val="baseline"/>
         </w:rPr>
@@ -389,7 +384,6 @@
           <w:spacing w:val="0"/>
           <w:sz w:val="21"/>
           <w:szCs w:val="21"/>
-          <w:bdr w:val="none" w:color="auto" w:sz="0" w:space="0"/>
           <w:shd w:val="clear" w:fill="FFFFFF"/>
           <w:vertAlign w:val="baseline"/>
         </w:rPr>
@@ -475,7 +469,6 @@
           <w:spacing w:val="0"/>
           <w:sz w:val="21"/>
           <w:szCs w:val="21"/>
-          <w:bdr w:val="none" w:color="auto" w:sz="0" w:space="0"/>
           <w:shd w:val="clear" w:fill="FFFFFF"/>
           <w:vertAlign w:val="baseline"/>
         </w:rPr>
@@ -518,7 +511,6 @@
           <w:spacing w:val="0"/>
           <w:sz w:val="21"/>
           <w:szCs w:val="21"/>
-          <w:bdr w:val="none" w:color="auto" w:sz="0" w:space="0"/>
           <w:shd w:val="clear" w:fill="FFFFFF"/>
           <w:vertAlign w:val="baseline"/>
         </w:rPr>
@@ -564,7 +556,6 @@
           <w:kern w:val="0"/>
           <w:sz w:val="21"/>
           <w:szCs w:val="21"/>
-          <w:bdr w:val="none" w:color="auto" w:sz="0" w:space="0"/>
           <w:shd w:val="clear" w:fill="FFFFFF"/>
           <w:vertAlign w:val="baseline"/>
           <w:lang w:val="en-US" w:eastAsia="zh-CN" w:bidi="ar"/>
@@ -608,7 +599,6 @@
           <w:spacing w:val="0"/>
           <w:sz w:val="21"/>
           <w:szCs w:val="21"/>
-          <w:bdr w:val="none" w:color="auto" w:sz="0" w:space="0"/>
           <w:shd w:val="clear" w:fill="FFFFFF"/>
           <w:vertAlign w:val="baseline"/>
         </w:rPr>
@@ -651,7 +641,6 @@
           <w:spacing w:val="0"/>
           <w:sz w:val="21"/>
           <w:szCs w:val="21"/>
-          <w:bdr w:val="none" w:color="auto" w:sz="0" w:space="0"/>
           <w:shd w:val="clear" w:fill="FFFFFF"/>
           <w:vertAlign w:val="baseline"/>
         </w:rPr>
@@ -670,7 +659,6 @@
           <w:spacing w:val="0"/>
           <w:sz w:val="21"/>
           <w:szCs w:val="21"/>
-          <w:bdr w:val="none" w:color="auto" w:sz="0" w:space="0"/>
           <w:shd w:val="clear" w:fill="FFFFFF"/>
           <w:vertAlign w:val="baseline"/>
         </w:rPr>
@@ -688,7 +676,6 @@
           <w:spacing w:val="0"/>
           <w:sz w:val="21"/>
           <w:szCs w:val="21"/>
-          <w:bdr w:val="none" w:color="auto" w:sz="0" w:space="0"/>
           <w:shd w:val="clear" w:fill="FFFFFF"/>
           <w:vertAlign w:val="baseline"/>
         </w:rPr>
@@ -731,7 +718,6 @@
           <w:spacing w:val="0"/>
           <w:sz w:val="21"/>
           <w:szCs w:val="21"/>
-          <w:bdr w:val="none" w:color="auto" w:sz="0" w:space="0"/>
           <w:shd w:val="clear" w:fill="FFFFFF"/>
           <w:vertAlign w:val="baseline"/>
         </w:rPr>
@@ -774,7 +760,6 @@
           <w:spacing w:val="0"/>
           <w:sz w:val="21"/>
           <w:szCs w:val="21"/>
-          <w:bdr w:val="none" w:color="auto" w:sz="0" w:space="0"/>
           <w:shd w:val="clear" w:fill="FFFFFF"/>
           <w:vertAlign w:val="baseline"/>
         </w:rPr>
@@ -817,7 +802,6 @@
           <w:spacing w:val="0"/>
           <w:sz w:val="21"/>
           <w:szCs w:val="21"/>
-          <w:bdr w:val="none" w:color="auto" w:sz="0" w:space="0"/>
           <w:shd w:val="clear" w:fill="FFFFFF"/>
           <w:vertAlign w:val="baseline"/>
         </w:rPr>
@@ -836,7 +820,6 @@
           <w:spacing w:val="0"/>
           <w:sz w:val="21"/>
           <w:szCs w:val="21"/>
-          <w:bdr w:val="none" w:color="auto" w:sz="0" w:space="0"/>
           <w:shd w:val="clear" w:fill="FFFFFF"/>
           <w:vertAlign w:val="baseline"/>
         </w:rPr>
@@ -854,7 +837,6 @@
           <w:spacing w:val="0"/>
           <w:sz w:val="21"/>
           <w:szCs w:val="21"/>
-          <w:bdr w:val="none" w:color="auto" w:sz="0" w:space="0"/>
           <w:shd w:val="clear" w:fill="FFFFFF"/>
           <w:vertAlign w:val="baseline"/>
         </w:rPr>
@@ -897,7 +879,6 @@
           <w:spacing w:val="0"/>
           <w:sz w:val="21"/>
           <w:szCs w:val="21"/>
-          <w:bdr w:val="none" w:color="auto" w:sz="0" w:space="0"/>
           <w:shd w:val="clear" w:fill="FFFFFF"/>
           <w:vertAlign w:val="baseline"/>
         </w:rPr>
@@ -940,7 +921,6 @@
           <w:spacing w:val="0"/>
           <w:sz w:val="21"/>
           <w:szCs w:val="21"/>
-          <w:bdr w:val="none" w:color="auto" w:sz="0" w:space="0"/>
           <w:shd w:val="clear" w:fill="FFFFFF"/>
           <w:vertAlign w:val="baseline"/>
         </w:rPr>
@@ -959,7 +939,6 @@
           <w:spacing w:val="0"/>
           <w:sz w:val="21"/>
           <w:szCs w:val="21"/>
-          <w:bdr w:val="none" w:color="auto" w:sz="0" w:space="0"/>
           <w:shd w:val="clear" w:fill="FFFFFF"/>
           <w:vertAlign w:val="baseline"/>
         </w:rPr>
@@ -1002,7 +981,6 @@
           <w:spacing w:val="0"/>
           <w:sz w:val="21"/>
           <w:szCs w:val="21"/>
-          <w:bdr w:val="none" w:color="auto" w:sz="0" w:space="0"/>
           <w:shd w:val="clear" w:fill="FFFFFF"/>
           <w:vertAlign w:val="baseline"/>
         </w:rPr>
@@ -1045,7 +1023,6 @@
           <w:spacing w:val="0"/>
           <w:sz w:val="21"/>
           <w:szCs w:val="21"/>
-          <w:bdr w:val="none" w:color="auto" w:sz="0" w:space="0"/>
           <w:shd w:val="clear" w:fill="FFFFFF"/>
           <w:vertAlign w:val="baseline"/>
         </w:rPr>
@@ -1058,6 +1035,7 @@
         <w:keepLines w:val="0"/>
         <w:widowControl/>
         <w:numPr>
+          <w:ilvl w:val="0"/>
           <w:numId w:val="0"/>
         </w:numPr>
         <w:suppressLineNumbers w:val="0"/>
@@ -1112,7 +1090,6 @@
           <w:spacing w:val="0"/>
           <w:sz w:val="21"/>
           <w:szCs w:val="21"/>
-          <w:bdr w:val="none" w:color="auto" w:sz="0" w:space="0"/>
           <w:shd w:val="clear" w:fill="FFFFFF"/>
           <w:vertAlign w:val="baseline"/>
         </w:rPr>
@@ -1131,7 +1108,6 @@
           <w:spacing w:val="0"/>
           <w:sz w:val="21"/>
           <w:szCs w:val="21"/>
-          <w:bdr w:val="none" w:color="auto" w:sz="0" w:space="0"/>
           <w:shd w:val="clear" w:fill="FFFFFF"/>
           <w:vertAlign w:val="baseline"/>
         </w:rPr>
@@ -1149,11 +1125,28 @@
           <w:spacing w:val="0"/>
           <w:sz w:val="21"/>
           <w:szCs w:val="21"/>
-          <w:bdr w:val="none" w:color="auto" w:sz="0" w:space="0"/>
           <w:shd w:val="clear" w:fill="FFFFFF"/>
           <w:vertAlign w:val="baseline"/>
         </w:rPr>
         <w:t xml:space="preserve"> ≤ 10</w:t>
+      </w:r>
+      <w:r>
+        <w:rPr>
+          <w:rFonts w:hint="default" w:ascii="Segoe UI" w:hAnsi="Segoe UI" w:eastAsia="Segoe UI" w:cs="Segoe UI"/>
+          <w:b w:val="0"/>
+          <w:bCs w:val="0"/>
+          <w:i w:val="0"/>
+          <w:iCs w:val="0"/>
+          <w:caps w:val="0"/>
+          <w:color w:val="39424E"/>
+          <w:spacing w:val="0"/>
+          <w:sz w:val="21"/>
+          <w:szCs w:val="21"/>
+          <w:shd w:val="clear" w:fill="FFFFFF"/>
+          <w:vertAlign w:val="baseline"/>
+          <w:lang w:val="en-US"/>
+        </w:rPr>
+        <w:t>^</w:t>
       </w:r>
       <w:r>
         <w:rPr>
@@ -1167,7 +1160,6 @@
           <w:spacing w:val="0"/>
           <w:sz w:val="15"/>
           <w:szCs w:val="15"/>
-          <w:bdr w:val="none" w:color="auto" w:sz="0" w:space="0"/>
           <w:shd w:val="clear" w:fill="FFFFFF"/>
           <w:vertAlign w:val="baseline"/>
         </w:rPr>
@@ -1180,6 +1172,7 @@
         <w:keepLines w:val="0"/>
         <w:widowControl/>
         <w:numPr>
+          <w:ilvl w:val="0"/>
           <w:numId w:val="0"/>
         </w:numPr>
         <w:suppressLineNumbers w:val="0"/>
@@ -1234,7 +1227,6 @@
           <w:spacing w:val="0"/>
           <w:sz w:val="21"/>
           <w:szCs w:val="21"/>
-          <w:bdr w:val="none" w:color="auto" w:sz="0" w:space="0"/>
           <w:shd w:val="clear" w:fill="FFFFFF"/>
           <w:vertAlign w:val="baseline"/>
         </w:rPr>
@@ -1268,7 +1260,6 @@
           <w:kern w:val="0"/>
           <w:sz w:val="21"/>
           <w:szCs w:val="21"/>
-          <w:bdr w:val="none" w:color="auto" w:sz="0" w:space="0"/>
           <w:shd w:val="clear" w:fill="FFFFFF"/>
           <w:vertAlign w:val="baseline"/>
           <w:lang w:val="en-US" w:eastAsia="zh-CN" w:bidi="ar"/>
@@ -1312,7 +1303,6 @@
           <w:spacing w:val="0"/>
           <w:sz w:val="21"/>
           <w:szCs w:val="21"/>
-          <w:bdr w:val="none" w:color="auto" w:sz="0" w:space="0"/>
           <w:shd w:val="clear" w:fill="FFFFFF"/>
           <w:vertAlign w:val="baseline"/>
         </w:rPr>
@@ -1331,7 +1321,6 @@
           <w:spacing w:val="0"/>
           <w:sz w:val="21"/>
           <w:szCs w:val="21"/>
-          <w:bdr w:val="none" w:color="auto" w:sz="0" w:space="0"/>
           <w:shd w:val="clear" w:fill="FFFFFF"/>
           <w:vertAlign w:val="baseline"/>
         </w:rPr>
@@ -1349,7 +1338,6 @@
           <w:spacing w:val="0"/>
           <w:sz w:val="21"/>
           <w:szCs w:val="21"/>
-          <w:bdr w:val="none" w:color="auto" w:sz="0" w:space="0"/>
           <w:shd w:val="clear" w:fill="FFFFFF"/>
           <w:vertAlign w:val="baseline"/>
         </w:rPr>
@@ -1383,7 +1371,6 @@
           <w:kern w:val="0"/>
           <w:sz w:val="21"/>
           <w:szCs w:val="21"/>
-          <w:bdr w:val="none" w:color="auto" w:sz="0" w:space="0"/>
           <w:shd w:val="clear" w:fill="FFFFFF"/>
           <w:vertAlign w:val="baseline"/>
           <w:lang w:val="en-US" w:eastAsia="zh-CN" w:bidi="ar"/>
@@ -1427,7 +1414,6 @@
           <w:spacing w:val="0"/>
           <w:sz w:val="21"/>
           <w:szCs w:val="21"/>
-          <w:bdr w:val="none" w:color="auto" w:sz="0" w:space="0"/>
           <w:shd w:val="clear" w:fill="FFFFFF"/>
           <w:vertAlign w:val="baseline"/>
         </w:rPr>
@@ -1460,7 +1446,6 @@
           <w:spacing w:val="0"/>
           <w:sz w:val="21"/>
           <w:szCs w:val="21"/>
-          <w:bdr w:val="none" w:color="auto" w:sz="0" w:space="0"/>
           <w:shd w:val="clear" w:fill="F4FAFF"/>
           <w:vertAlign w:val="baseline"/>
         </w:rPr>
@@ -1475,7 +1460,6 @@
           <w:spacing w:val="0"/>
           <w:sz w:val="21"/>
           <w:szCs w:val="21"/>
-          <w:bdr w:val="none" w:color="auto" w:sz="0" w:space="0"/>
           <w:shd w:val="clear" w:fill="F4FAFF"/>
           <w:vertAlign w:val="baseline"/>
         </w:rPr>
@@ -1508,7 +1492,6 @@
           <w:spacing w:val="0"/>
           <w:sz w:val="21"/>
           <w:szCs w:val="21"/>
-          <w:bdr w:val="none" w:color="auto" w:sz="0" w:space="0"/>
           <w:shd w:val="clear" w:fill="F4FAFF"/>
           <w:vertAlign w:val="baseline"/>
         </w:rPr>
@@ -1523,7 +1506,6 @@
           <w:spacing w:val="0"/>
           <w:sz w:val="21"/>
           <w:szCs w:val="21"/>
-          <w:bdr w:val="none" w:color="auto" w:sz="0" w:space="0"/>
           <w:shd w:val="clear" w:fill="F4FAFF"/>
           <w:vertAlign w:val="baseline"/>
         </w:rPr>
@@ -1564,7 +1546,6 @@
           <w:spacing w:val="0"/>
           <w:sz w:val="21"/>
           <w:szCs w:val="21"/>
-          <w:bdr w:val="none" w:color="auto" w:sz="0" w:space="0"/>
           <w:shd w:val="clear" w:fill="F4FAFF"/>
           <w:vertAlign w:val="baseline"/>
         </w:rPr>
@@ -1607,7 +1588,6 @@
           <w:spacing w:val="0"/>
           <w:sz w:val="21"/>
           <w:szCs w:val="21"/>
-          <w:bdr w:val="none" w:color="auto" w:sz="0" w:space="0"/>
           <w:shd w:val="clear" w:fill="FFFFFF"/>
           <w:vertAlign w:val="baseline"/>
         </w:rPr>
@@ -1648,7 +1628,6 @@
           <w:spacing w:val="0"/>
           <w:sz w:val="21"/>
           <w:szCs w:val="21"/>
-          <w:bdr w:val="none" w:color="auto" w:sz="0" w:space="0"/>
           <w:shd w:val="clear" w:fill="F4FAFF"/>
           <w:vertAlign w:val="baseline"/>
         </w:rPr>
@@ -1691,7 +1670,6 @@
           <w:spacing w:val="0"/>
           <w:sz w:val="21"/>
           <w:szCs w:val="21"/>
-          <w:bdr w:val="none" w:color="auto" w:sz="0" w:space="0"/>
           <w:shd w:val="clear" w:fill="FFFFFF"/>
           <w:vertAlign w:val="baseline"/>
         </w:rPr>
@@ -1734,7 +1712,6 @@
           <w:spacing w:val="0"/>
           <w:sz w:val="21"/>
           <w:szCs w:val="21"/>
-          <w:bdr w:val="none" w:color="auto" w:sz="0" w:space="0"/>
           <w:shd w:val="clear" w:fill="FFFFFF"/>
           <w:vertAlign w:val="baseline"/>
         </w:rPr>
@@ -1820,7 +1797,6 @@
           <w:spacing w:val="0"/>
           <w:sz w:val="21"/>
           <w:szCs w:val="21"/>
-          <w:bdr w:val="none" w:color="auto" w:sz="0" w:space="0"/>
           <w:shd w:val="clear" w:fill="FFFFFF"/>
           <w:vertAlign w:val="baseline"/>
         </w:rPr>
@@ -1863,7 +1839,6 @@
           <w:spacing w:val="0"/>
           <w:sz w:val="21"/>
           <w:szCs w:val="21"/>
-          <w:bdr w:val="none" w:color="auto" w:sz="0" w:space="0"/>
           <w:shd w:val="clear" w:fill="FFFFFF"/>
           <w:vertAlign w:val="baseline"/>
         </w:rPr>
@@ -1897,7 +1872,6 @@
           <w:kern w:val="0"/>
           <w:sz w:val="21"/>
           <w:szCs w:val="21"/>
-          <w:bdr w:val="none" w:color="auto" w:sz="0" w:space="0"/>
           <w:shd w:val="clear" w:fill="FFFFFF"/>
           <w:vertAlign w:val="baseline"/>
           <w:lang w:val="en-US" w:eastAsia="zh-CN" w:bidi="ar"/>
@@ -1941,7 +1915,6 @@
           <w:spacing w:val="0"/>
           <w:sz w:val="21"/>
           <w:szCs w:val="21"/>
-          <w:bdr w:val="none" w:color="auto" w:sz="0" w:space="0"/>
           <w:shd w:val="clear" w:fill="FFFFFF"/>
           <w:vertAlign w:val="baseline"/>
         </w:rPr>
@@ -1982,7 +1955,6 @@
           <w:spacing w:val="0"/>
           <w:sz w:val="21"/>
           <w:szCs w:val="21"/>
-          <w:bdr w:val="none" w:color="auto" w:sz="0" w:space="0"/>
           <w:shd w:val="clear" w:fill="F4FAFF"/>
           <w:vertAlign w:val="baseline"/>
         </w:rPr>
@@ -2025,7 +1997,6 @@
           <w:spacing w:val="0"/>
           <w:sz w:val="21"/>
           <w:szCs w:val="21"/>
-          <w:bdr w:val="none" w:color="auto" w:sz="0" w:space="0"/>
           <w:shd w:val="clear" w:fill="FFFFFF"/>
           <w:vertAlign w:val="baseline"/>
         </w:rPr>
@@ -2066,7 +2037,6 @@
           <w:spacing w:val="0"/>
           <w:sz w:val="21"/>
           <w:szCs w:val="21"/>
-          <w:bdr w:val="none" w:color="auto" w:sz="0" w:space="0"/>
           <w:shd w:val="clear" w:fill="F4FAFF"/>
           <w:vertAlign w:val="baseline"/>
         </w:rPr>
@@ -2109,7 +2079,6 @@
           <w:spacing w:val="0"/>
           <w:sz w:val="21"/>
           <w:szCs w:val="21"/>
-          <w:bdr w:val="none" w:color="auto" w:sz="0" w:space="0"/>
           <w:shd w:val="clear" w:fill="FFFFFF"/>
           <w:vertAlign w:val="baseline"/>
         </w:rPr>
@@ -2127,7 +2096,6 @@
           <w:spacing w:val="0"/>
           <w:sz w:val="21"/>
           <w:szCs w:val="21"/>
-          <w:bdr w:val="none" w:color="auto" w:sz="0" w:space="0"/>
           <w:shd w:val="clear" w:fill="FFFFFF"/>
           <w:vertAlign w:val="baseline"/>
         </w:rPr>
@@ -2145,7 +2113,6 @@
           <w:spacing w:val="0"/>
           <w:sz w:val="21"/>
           <w:szCs w:val="21"/>
-          <w:bdr w:val="none" w:color="auto" w:sz="0" w:space="0"/>
           <w:shd w:val="clear" w:fill="FFFFFF"/>
           <w:vertAlign w:val="baseline"/>
         </w:rPr>
@@ -2231,7 +2198,6 @@
           <w:spacing w:val="0"/>
           <w:sz w:val="21"/>
           <w:szCs w:val="21"/>
-          <w:bdr w:val="none" w:color="auto" w:sz="0" w:space="0"/>
           <w:shd w:val="clear" w:fill="FFFFFF"/>
           <w:vertAlign w:val="baseline"/>
         </w:rPr>
@@ -2265,24 +2231,22 @@
           <w:spacing w:val="0"/>
           <w:sz w:val="21"/>
           <w:szCs w:val="21"/>
-          <w:bdr w:val="none" w:color="auto" w:sz="0" w:space="0"/>
-          <w:shd w:val="clear" w:fill="FFFFFF"/>
-          <w:vertAlign w:val="baseline"/>
-        </w:rPr>
-      </w:pPr>
-      <w:r>
-        <w:rPr>
-          <w:rFonts w:hint="default" w:ascii="Segoe UI" w:hAnsi="Segoe UI" w:eastAsia="Segoe UI" w:cs="Segoe UI"/>
-          <w:b w:val="0"/>
-          <w:bCs w:val="0"/>
-          <w:i w:val="0"/>
-          <w:iCs w:val="0"/>
-          <w:caps w:val="0"/>
-          <w:color w:val="39424E"/>
-          <w:spacing w:val="0"/>
-          <w:sz w:val="21"/>
-          <w:szCs w:val="21"/>
-          <w:bdr w:val="none" w:color="auto" w:sz="0" w:space="0"/>
+          <w:shd w:val="clear" w:fill="FFFFFF"/>
+          <w:vertAlign w:val="baseline"/>
+        </w:rPr>
+      </w:pPr>
+      <w:r>
+        <w:rPr>
+          <w:rFonts w:hint="default" w:ascii="Segoe UI" w:hAnsi="Segoe UI" w:eastAsia="Segoe UI" w:cs="Segoe UI"/>
+          <w:b w:val="0"/>
+          <w:bCs w:val="0"/>
+          <w:i w:val="0"/>
+          <w:iCs w:val="0"/>
+          <w:caps w:val="0"/>
+          <w:color w:val="39424E"/>
+          <w:spacing w:val="0"/>
+          <w:sz w:val="21"/>
+          <w:szCs w:val="21"/>
           <w:shd w:val="clear" w:fill="FFFFFF"/>
           <w:vertAlign w:val="baseline"/>
         </w:rPr>
@@ -2316,57 +2280,54 @@
           <w:spacing w:val="0"/>
           <w:sz w:val="21"/>
           <w:szCs w:val="21"/>
-          <w:bdr w:val="none" w:color="auto" w:sz="0" w:space="0"/>
-          <w:shd w:val="clear" w:fill="FFFFFF"/>
-          <w:vertAlign w:val="baseline"/>
-        </w:rPr>
-      </w:pPr>
-    </w:p>
-    <w:p>
-      <w:pPr>
-        <w:pStyle w:val="9"/>
-        <w:keepNext w:val="0"/>
-        <w:keepLines w:val="0"/>
-        <w:widowControl/>
-        <w:suppressLineNumbers w:val="0"/>
-        <w:pBdr>
-          <w:top w:val="none" w:color="auto" w:sz="0" w:space="0"/>
-          <w:left w:val="none" w:color="auto" w:sz="0" w:space="0"/>
-          <w:bottom w:val="none" w:color="auto" w:sz="0" w:space="0"/>
-          <w:right w:val="none" w:color="auto" w:sz="0" w:space="0"/>
-        </w:pBdr>
-        <w:spacing w:before="150" w:beforeAutospacing="0" w:after="150" w:afterAutospacing="0" w:line="315" w:lineRule="atLeast"/>
-        <w:ind w:left="450" w:right="450"/>
-        <w:textAlignment w:val="baseline"/>
-        <w:rPr>
-          <w:rFonts w:hint="default" w:ascii="Segoe UI" w:hAnsi="Segoe UI" w:eastAsia="Segoe UI"/>
-          <w:b w:val="0"/>
-          <w:bCs w:val="0"/>
-          <w:i w:val="0"/>
-          <w:iCs w:val="0"/>
-          <w:caps w:val="0"/>
-          <w:color w:val="39424E"/>
-          <w:spacing w:val="0"/>
-          <w:sz w:val="21"/>
-          <w:szCs w:val="21"/>
-          <w:bdr w:val="none" w:color="auto" w:sz="0" w:space="0"/>
-          <w:shd w:val="clear" w:fill="FFFFFF"/>
-          <w:vertAlign w:val="baseline"/>
-        </w:rPr>
-      </w:pPr>
-      <w:r>
-        <w:rPr>
-          <w:rFonts w:hint="default" w:ascii="Segoe UI" w:hAnsi="Segoe UI" w:eastAsia="Segoe UI"/>
-          <w:b w:val="0"/>
-          <w:bCs w:val="0"/>
-          <w:i w:val="0"/>
-          <w:iCs w:val="0"/>
-          <w:caps w:val="0"/>
-          <w:color w:val="39424E"/>
-          <w:spacing w:val="0"/>
-          <w:sz w:val="21"/>
-          <w:szCs w:val="21"/>
-          <w:bdr w:val="none" w:color="auto" w:sz="0" w:space="0"/>
+          <w:shd w:val="clear" w:fill="FFFFFF"/>
+          <w:vertAlign w:val="baseline"/>
+        </w:rPr>
+      </w:pPr>
+    </w:p>
+    <w:p>
+      <w:pPr>
+        <w:pStyle w:val="9"/>
+        <w:keepNext w:val="0"/>
+        <w:keepLines w:val="0"/>
+        <w:widowControl/>
+        <w:suppressLineNumbers w:val="0"/>
+        <w:pBdr>
+          <w:top w:val="none" w:color="auto" w:sz="0" w:space="0"/>
+          <w:left w:val="none" w:color="auto" w:sz="0" w:space="0"/>
+          <w:bottom w:val="none" w:color="auto" w:sz="0" w:space="0"/>
+          <w:right w:val="none" w:color="auto" w:sz="0" w:space="0"/>
+        </w:pBdr>
+        <w:spacing w:before="150" w:beforeAutospacing="0" w:after="150" w:afterAutospacing="0" w:line="315" w:lineRule="atLeast"/>
+        <w:ind w:left="450" w:right="450"/>
+        <w:textAlignment w:val="baseline"/>
+        <w:rPr>
+          <w:rFonts w:hint="default" w:ascii="Segoe UI" w:hAnsi="Segoe UI" w:eastAsia="Segoe UI"/>
+          <w:b w:val="0"/>
+          <w:bCs w:val="0"/>
+          <w:i w:val="0"/>
+          <w:iCs w:val="0"/>
+          <w:caps w:val="0"/>
+          <w:color w:val="39424E"/>
+          <w:spacing w:val="0"/>
+          <w:sz w:val="21"/>
+          <w:szCs w:val="21"/>
+          <w:shd w:val="clear" w:fill="FFFFFF"/>
+          <w:vertAlign w:val="baseline"/>
+        </w:rPr>
+      </w:pPr>
+      <w:r>
+        <w:rPr>
+          <w:rFonts w:hint="default" w:ascii="Segoe UI" w:hAnsi="Segoe UI" w:eastAsia="Segoe UI"/>
+          <w:b w:val="0"/>
+          <w:bCs w:val="0"/>
+          <w:i w:val="0"/>
+          <w:iCs w:val="0"/>
+          <w:caps w:val="0"/>
+          <w:color w:val="39424E"/>
+          <w:spacing w:val="0"/>
+          <w:sz w:val="21"/>
+          <w:szCs w:val="21"/>
           <w:shd w:val="clear" w:fill="FFFFFF"/>
           <w:vertAlign w:val="baseline"/>
         </w:rPr>
@@ -2400,24 +2361,22 @@
           <w:spacing w:val="0"/>
           <w:sz w:val="21"/>
           <w:szCs w:val="21"/>
-          <w:bdr w:val="none" w:color="auto" w:sz="0" w:space="0"/>
-          <w:shd w:val="clear" w:fill="FFFFFF"/>
-          <w:vertAlign w:val="baseline"/>
-        </w:rPr>
-      </w:pPr>
-      <w:r>
-        <w:rPr>
-          <w:rFonts w:hint="default" w:ascii="Segoe UI" w:hAnsi="Segoe UI" w:eastAsia="Segoe UI"/>
-          <w:b w:val="0"/>
-          <w:bCs w:val="0"/>
-          <w:i w:val="0"/>
-          <w:iCs w:val="0"/>
-          <w:caps w:val="0"/>
-          <w:color w:val="39424E"/>
-          <w:spacing w:val="0"/>
-          <w:sz w:val="21"/>
-          <w:szCs w:val="21"/>
-          <w:bdr w:val="none" w:color="auto" w:sz="0" w:space="0"/>
+          <w:shd w:val="clear" w:fill="FFFFFF"/>
+          <w:vertAlign w:val="baseline"/>
+        </w:rPr>
+      </w:pPr>
+      <w:r>
+        <w:rPr>
+          <w:rFonts w:hint="default" w:ascii="Segoe UI" w:hAnsi="Segoe UI" w:eastAsia="Segoe UI"/>
+          <w:b w:val="0"/>
+          <w:bCs w:val="0"/>
+          <w:i w:val="0"/>
+          <w:iCs w:val="0"/>
+          <w:caps w:val="0"/>
+          <w:color w:val="39424E"/>
+          <w:spacing w:val="0"/>
+          <w:sz w:val="21"/>
+          <w:szCs w:val="21"/>
           <w:shd w:val="clear" w:fill="FFFFFF"/>
           <w:vertAlign w:val="baseline"/>
         </w:rPr>
@@ -2451,24 +2410,22 @@
           <w:spacing w:val="0"/>
           <w:sz w:val="21"/>
           <w:szCs w:val="21"/>
-          <w:bdr w:val="none" w:color="auto" w:sz="0" w:space="0"/>
-          <w:shd w:val="clear" w:fill="FFFFFF"/>
-          <w:vertAlign w:val="baseline"/>
-        </w:rPr>
-      </w:pPr>
-      <w:r>
-        <w:rPr>
-          <w:rFonts w:hint="default" w:ascii="Segoe UI" w:hAnsi="Segoe UI" w:eastAsia="Segoe UI"/>
-          <w:b w:val="0"/>
-          <w:bCs w:val="0"/>
-          <w:i w:val="0"/>
-          <w:iCs w:val="0"/>
-          <w:caps w:val="0"/>
-          <w:color w:val="39424E"/>
-          <w:spacing w:val="0"/>
-          <w:sz w:val="21"/>
-          <w:szCs w:val="21"/>
-          <w:bdr w:val="none" w:color="auto" w:sz="0" w:space="0"/>
+          <w:shd w:val="clear" w:fill="FFFFFF"/>
+          <w:vertAlign w:val="baseline"/>
+        </w:rPr>
+      </w:pPr>
+      <w:r>
+        <w:rPr>
+          <w:rFonts w:hint="default" w:ascii="Segoe UI" w:hAnsi="Segoe UI" w:eastAsia="Segoe UI"/>
+          <w:b w:val="0"/>
+          <w:bCs w:val="0"/>
+          <w:i w:val="0"/>
+          <w:iCs w:val="0"/>
+          <w:caps w:val="0"/>
+          <w:color w:val="39424E"/>
+          <w:spacing w:val="0"/>
+          <w:sz w:val="21"/>
+          <w:szCs w:val="21"/>
           <w:shd w:val="clear" w:fill="FFFFFF"/>
           <w:vertAlign w:val="baseline"/>
         </w:rPr>
@@ -2502,24 +2459,22 @@
           <w:spacing w:val="0"/>
           <w:sz w:val="21"/>
           <w:szCs w:val="21"/>
-          <w:bdr w:val="none" w:color="auto" w:sz="0" w:space="0"/>
-          <w:shd w:val="clear" w:fill="FFFFFF"/>
-          <w:vertAlign w:val="baseline"/>
-        </w:rPr>
-      </w:pPr>
-      <w:r>
-        <w:rPr>
-          <w:rFonts w:hint="default" w:ascii="Segoe UI" w:hAnsi="Segoe UI" w:eastAsia="Segoe UI"/>
-          <w:b w:val="0"/>
-          <w:bCs w:val="0"/>
-          <w:i w:val="0"/>
-          <w:iCs w:val="0"/>
-          <w:caps w:val="0"/>
-          <w:color w:val="39424E"/>
-          <w:spacing w:val="0"/>
-          <w:sz w:val="21"/>
-          <w:szCs w:val="21"/>
-          <w:bdr w:val="none" w:color="auto" w:sz="0" w:space="0"/>
+          <w:shd w:val="clear" w:fill="FFFFFF"/>
+          <w:vertAlign w:val="baseline"/>
+        </w:rPr>
+      </w:pPr>
+      <w:r>
+        <w:rPr>
+          <w:rFonts w:hint="default" w:ascii="Segoe UI" w:hAnsi="Segoe UI" w:eastAsia="Segoe UI"/>
+          <w:b w:val="0"/>
+          <w:bCs w:val="0"/>
+          <w:i w:val="0"/>
+          <w:iCs w:val="0"/>
+          <w:caps w:val="0"/>
+          <w:color w:val="39424E"/>
+          <w:spacing w:val="0"/>
+          <w:sz w:val="21"/>
+          <w:szCs w:val="21"/>
           <w:shd w:val="clear" w:fill="FFFFFF"/>
           <w:vertAlign w:val="baseline"/>
         </w:rPr>
@@ -2553,24 +2508,22 @@
           <w:spacing w:val="0"/>
           <w:sz w:val="21"/>
           <w:szCs w:val="21"/>
-          <w:bdr w:val="none" w:color="auto" w:sz="0" w:space="0"/>
-          <w:shd w:val="clear" w:fill="FFFFFF"/>
-          <w:vertAlign w:val="baseline"/>
-        </w:rPr>
-      </w:pPr>
-      <w:r>
-        <w:rPr>
-          <w:rFonts w:hint="default" w:ascii="Segoe UI" w:hAnsi="Segoe UI" w:eastAsia="Segoe UI"/>
-          <w:b w:val="0"/>
-          <w:bCs w:val="0"/>
-          <w:i w:val="0"/>
-          <w:iCs w:val="0"/>
-          <w:caps w:val="0"/>
-          <w:color w:val="39424E"/>
-          <w:spacing w:val="0"/>
-          <w:sz w:val="21"/>
-          <w:szCs w:val="21"/>
-          <w:bdr w:val="none" w:color="auto" w:sz="0" w:space="0"/>
+          <w:shd w:val="clear" w:fill="FFFFFF"/>
+          <w:vertAlign w:val="baseline"/>
+        </w:rPr>
+      </w:pPr>
+      <w:r>
+        <w:rPr>
+          <w:rFonts w:hint="default" w:ascii="Segoe UI" w:hAnsi="Segoe UI" w:eastAsia="Segoe UI"/>
+          <w:b w:val="0"/>
+          <w:bCs w:val="0"/>
+          <w:i w:val="0"/>
+          <w:iCs w:val="0"/>
+          <w:caps w:val="0"/>
+          <w:color w:val="39424E"/>
+          <w:spacing w:val="0"/>
+          <w:sz w:val="21"/>
+          <w:szCs w:val="21"/>
           <w:shd w:val="clear" w:fill="FFFFFF"/>
           <w:vertAlign w:val="baseline"/>
         </w:rPr>
@@ -2604,24 +2557,22 @@
           <w:spacing w:val="0"/>
           <w:sz w:val="21"/>
           <w:szCs w:val="21"/>
-          <w:bdr w:val="none" w:color="auto" w:sz="0" w:space="0"/>
-          <w:shd w:val="clear" w:fill="FFFFFF"/>
-          <w:vertAlign w:val="baseline"/>
-        </w:rPr>
-      </w:pPr>
-      <w:r>
-        <w:rPr>
-          <w:rFonts w:hint="default" w:ascii="Segoe UI" w:hAnsi="Segoe UI" w:eastAsia="Segoe UI"/>
-          <w:b w:val="0"/>
-          <w:bCs w:val="0"/>
-          <w:i w:val="0"/>
-          <w:iCs w:val="0"/>
-          <w:caps w:val="0"/>
-          <w:color w:val="39424E"/>
-          <w:spacing w:val="0"/>
-          <w:sz w:val="21"/>
-          <w:szCs w:val="21"/>
-          <w:bdr w:val="none" w:color="auto" w:sz="0" w:space="0"/>
+          <w:shd w:val="clear" w:fill="FFFFFF"/>
+          <w:vertAlign w:val="baseline"/>
+        </w:rPr>
+      </w:pPr>
+      <w:r>
+        <w:rPr>
+          <w:rFonts w:hint="default" w:ascii="Segoe UI" w:hAnsi="Segoe UI" w:eastAsia="Segoe UI"/>
+          <w:b w:val="0"/>
+          <w:bCs w:val="0"/>
+          <w:i w:val="0"/>
+          <w:iCs w:val="0"/>
+          <w:caps w:val="0"/>
+          <w:color w:val="39424E"/>
+          <w:spacing w:val="0"/>
+          <w:sz w:val="21"/>
+          <w:szCs w:val="21"/>
           <w:shd w:val="clear" w:fill="FFFFFF"/>
           <w:vertAlign w:val="baseline"/>
         </w:rPr>
@@ -2655,24 +2606,22 @@
           <w:spacing w:val="0"/>
           <w:sz w:val="21"/>
           <w:szCs w:val="21"/>
-          <w:bdr w:val="none" w:color="auto" w:sz="0" w:space="0"/>
-          <w:shd w:val="clear" w:fill="FFFFFF"/>
-          <w:vertAlign w:val="baseline"/>
-        </w:rPr>
-      </w:pPr>
-      <w:r>
-        <w:rPr>
-          <w:rFonts w:hint="default" w:ascii="Segoe UI" w:hAnsi="Segoe UI" w:eastAsia="Segoe UI"/>
-          <w:b w:val="0"/>
-          <w:bCs w:val="0"/>
-          <w:i w:val="0"/>
-          <w:iCs w:val="0"/>
-          <w:caps w:val="0"/>
-          <w:color w:val="39424E"/>
-          <w:spacing w:val="0"/>
-          <w:sz w:val="21"/>
-          <w:szCs w:val="21"/>
-          <w:bdr w:val="none" w:color="auto" w:sz="0" w:space="0"/>
+          <w:shd w:val="clear" w:fill="FFFFFF"/>
+          <w:vertAlign w:val="baseline"/>
+        </w:rPr>
+      </w:pPr>
+      <w:r>
+        <w:rPr>
+          <w:rFonts w:hint="default" w:ascii="Segoe UI" w:hAnsi="Segoe UI" w:eastAsia="Segoe UI"/>
+          <w:b w:val="0"/>
+          <w:bCs w:val="0"/>
+          <w:i w:val="0"/>
+          <w:iCs w:val="0"/>
+          <w:caps w:val="0"/>
+          <w:color w:val="39424E"/>
+          <w:spacing w:val="0"/>
+          <w:sz w:val="21"/>
+          <w:szCs w:val="21"/>
           <w:shd w:val="clear" w:fill="FFFFFF"/>
           <w:vertAlign w:val="baseline"/>
         </w:rPr>
@@ -2706,24 +2655,22 @@
           <w:spacing w:val="0"/>
           <w:sz w:val="21"/>
           <w:szCs w:val="21"/>
-          <w:bdr w:val="none" w:color="auto" w:sz="0" w:space="0"/>
-          <w:shd w:val="clear" w:fill="FFFFFF"/>
-          <w:vertAlign w:val="baseline"/>
-        </w:rPr>
-      </w:pPr>
-      <w:r>
-        <w:rPr>
-          <w:rFonts w:hint="default" w:ascii="Segoe UI" w:hAnsi="Segoe UI" w:eastAsia="Segoe UI"/>
-          <w:b w:val="0"/>
-          <w:bCs w:val="0"/>
-          <w:i w:val="0"/>
-          <w:iCs w:val="0"/>
-          <w:caps w:val="0"/>
-          <w:color w:val="39424E"/>
-          <w:spacing w:val="0"/>
-          <w:sz w:val="21"/>
-          <w:szCs w:val="21"/>
-          <w:bdr w:val="none" w:color="auto" w:sz="0" w:space="0"/>
+          <w:shd w:val="clear" w:fill="FFFFFF"/>
+          <w:vertAlign w:val="baseline"/>
+        </w:rPr>
+      </w:pPr>
+      <w:r>
+        <w:rPr>
+          <w:rFonts w:hint="default" w:ascii="Segoe UI" w:hAnsi="Segoe UI" w:eastAsia="Segoe UI"/>
+          <w:b w:val="0"/>
+          <w:bCs w:val="0"/>
+          <w:i w:val="0"/>
+          <w:iCs w:val="0"/>
+          <w:caps w:val="0"/>
+          <w:color w:val="39424E"/>
+          <w:spacing w:val="0"/>
+          <w:sz w:val="21"/>
+          <w:szCs w:val="21"/>
           <w:shd w:val="clear" w:fill="FFFFFF"/>
           <w:vertAlign w:val="baseline"/>
         </w:rPr>
@@ -2757,24 +2704,22 @@
           <w:spacing w:val="0"/>
           <w:sz w:val="21"/>
           <w:szCs w:val="21"/>
-          <w:bdr w:val="none" w:color="auto" w:sz="0" w:space="0"/>
-          <w:shd w:val="clear" w:fill="FFFFFF"/>
-          <w:vertAlign w:val="baseline"/>
-        </w:rPr>
-      </w:pPr>
-      <w:r>
-        <w:rPr>
-          <w:rFonts w:hint="default" w:ascii="Segoe UI" w:hAnsi="Segoe UI" w:eastAsia="Segoe UI"/>
-          <w:b w:val="0"/>
-          <w:bCs w:val="0"/>
-          <w:i w:val="0"/>
-          <w:iCs w:val="0"/>
-          <w:caps w:val="0"/>
-          <w:color w:val="39424E"/>
-          <w:spacing w:val="0"/>
-          <w:sz w:val="21"/>
-          <w:szCs w:val="21"/>
-          <w:bdr w:val="none" w:color="auto" w:sz="0" w:space="0"/>
+          <w:shd w:val="clear" w:fill="FFFFFF"/>
+          <w:vertAlign w:val="baseline"/>
+        </w:rPr>
+      </w:pPr>
+      <w:r>
+        <w:rPr>
+          <w:rFonts w:hint="default" w:ascii="Segoe UI" w:hAnsi="Segoe UI" w:eastAsia="Segoe UI"/>
+          <w:b w:val="0"/>
+          <w:bCs w:val="0"/>
+          <w:i w:val="0"/>
+          <w:iCs w:val="0"/>
+          <w:caps w:val="0"/>
+          <w:color w:val="39424E"/>
+          <w:spacing w:val="0"/>
+          <w:sz w:val="21"/>
+          <w:szCs w:val="21"/>
           <w:shd w:val="clear" w:fill="FFFFFF"/>
           <w:vertAlign w:val="baseline"/>
         </w:rPr>
@@ -2808,24 +2753,22 @@
           <w:spacing w:val="0"/>
           <w:sz w:val="21"/>
           <w:szCs w:val="21"/>
-          <w:bdr w:val="none" w:color="auto" w:sz="0" w:space="0"/>
-          <w:shd w:val="clear" w:fill="FFFFFF"/>
-          <w:vertAlign w:val="baseline"/>
-        </w:rPr>
-      </w:pPr>
-      <w:r>
-        <w:rPr>
-          <w:rFonts w:hint="default" w:ascii="Segoe UI" w:hAnsi="Segoe UI" w:eastAsia="Segoe UI"/>
-          <w:b w:val="0"/>
-          <w:bCs w:val="0"/>
-          <w:i w:val="0"/>
-          <w:iCs w:val="0"/>
-          <w:caps w:val="0"/>
-          <w:color w:val="39424E"/>
-          <w:spacing w:val="0"/>
-          <w:sz w:val="21"/>
-          <w:szCs w:val="21"/>
-          <w:bdr w:val="none" w:color="auto" w:sz="0" w:space="0"/>
+          <w:shd w:val="clear" w:fill="FFFFFF"/>
+          <w:vertAlign w:val="baseline"/>
+        </w:rPr>
+      </w:pPr>
+      <w:r>
+        <w:rPr>
+          <w:rFonts w:hint="default" w:ascii="Segoe UI" w:hAnsi="Segoe UI" w:eastAsia="Segoe UI"/>
+          <w:b w:val="0"/>
+          <w:bCs w:val="0"/>
+          <w:i w:val="0"/>
+          <w:iCs w:val="0"/>
+          <w:caps w:val="0"/>
+          <w:color w:val="39424E"/>
+          <w:spacing w:val="0"/>
+          <w:sz w:val="21"/>
+          <w:szCs w:val="21"/>
           <w:shd w:val="clear" w:fill="FFFFFF"/>
           <w:vertAlign w:val="baseline"/>
         </w:rPr>
@@ -2859,24 +2802,22 @@
           <w:spacing w:val="0"/>
           <w:sz w:val="21"/>
           <w:szCs w:val="21"/>
-          <w:bdr w:val="none" w:color="auto" w:sz="0" w:space="0"/>
-          <w:shd w:val="clear" w:fill="FFFFFF"/>
-          <w:vertAlign w:val="baseline"/>
-        </w:rPr>
-      </w:pPr>
-      <w:r>
-        <w:rPr>
-          <w:rFonts w:hint="default" w:ascii="Segoe UI" w:hAnsi="Segoe UI" w:eastAsia="Segoe UI"/>
-          <w:b w:val="0"/>
-          <w:bCs w:val="0"/>
-          <w:i w:val="0"/>
-          <w:iCs w:val="0"/>
-          <w:caps w:val="0"/>
-          <w:color w:val="39424E"/>
-          <w:spacing w:val="0"/>
-          <w:sz w:val="21"/>
-          <w:szCs w:val="21"/>
-          <w:bdr w:val="none" w:color="auto" w:sz="0" w:space="0"/>
+          <w:shd w:val="clear" w:fill="FFFFFF"/>
+          <w:vertAlign w:val="baseline"/>
+        </w:rPr>
+      </w:pPr>
+      <w:r>
+        <w:rPr>
+          <w:rFonts w:hint="default" w:ascii="Segoe UI" w:hAnsi="Segoe UI" w:eastAsia="Segoe UI"/>
+          <w:b w:val="0"/>
+          <w:bCs w:val="0"/>
+          <w:i w:val="0"/>
+          <w:iCs w:val="0"/>
+          <w:caps w:val="0"/>
+          <w:color w:val="39424E"/>
+          <w:spacing w:val="0"/>
+          <w:sz w:val="21"/>
+          <w:szCs w:val="21"/>
           <w:shd w:val="clear" w:fill="FFFFFF"/>
           <w:vertAlign w:val="baseline"/>
         </w:rPr>
@@ -2910,24 +2851,22 @@
           <w:spacing w:val="0"/>
           <w:sz w:val="21"/>
           <w:szCs w:val="21"/>
-          <w:bdr w:val="none" w:color="auto" w:sz="0" w:space="0"/>
-          <w:shd w:val="clear" w:fill="FFFFFF"/>
-          <w:vertAlign w:val="baseline"/>
-        </w:rPr>
-      </w:pPr>
-      <w:r>
-        <w:rPr>
-          <w:rFonts w:hint="default" w:ascii="Segoe UI" w:hAnsi="Segoe UI" w:eastAsia="Segoe UI"/>
-          <w:b w:val="0"/>
-          <w:bCs w:val="0"/>
-          <w:i w:val="0"/>
-          <w:iCs w:val="0"/>
-          <w:caps w:val="0"/>
-          <w:color w:val="39424E"/>
-          <w:spacing w:val="0"/>
-          <w:sz w:val="21"/>
-          <w:szCs w:val="21"/>
-          <w:bdr w:val="none" w:color="auto" w:sz="0" w:space="0"/>
+          <w:shd w:val="clear" w:fill="FFFFFF"/>
+          <w:vertAlign w:val="baseline"/>
+        </w:rPr>
+      </w:pPr>
+      <w:r>
+        <w:rPr>
+          <w:rFonts w:hint="default" w:ascii="Segoe UI" w:hAnsi="Segoe UI" w:eastAsia="Segoe UI"/>
+          <w:b w:val="0"/>
+          <w:bCs w:val="0"/>
+          <w:i w:val="0"/>
+          <w:iCs w:val="0"/>
+          <w:caps w:val="0"/>
+          <w:color w:val="39424E"/>
+          <w:spacing w:val="0"/>
+          <w:sz w:val="21"/>
+          <w:szCs w:val="21"/>
           <w:shd w:val="clear" w:fill="FFFFFF"/>
           <w:vertAlign w:val="baseline"/>
         </w:rPr>
@@ -2961,57 +2900,54 @@
           <w:spacing w:val="0"/>
           <w:sz w:val="21"/>
           <w:szCs w:val="21"/>
-          <w:bdr w:val="none" w:color="auto" w:sz="0" w:space="0"/>
-          <w:shd w:val="clear" w:fill="FFFFFF"/>
-          <w:vertAlign w:val="baseline"/>
-        </w:rPr>
-      </w:pPr>
-    </w:p>
-    <w:p>
-      <w:pPr>
-        <w:pStyle w:val="9"/>
-        <w:keepNext w:val="0"/>
-        <w:keepLines w:val="0"/>
-        <w:widowControl/>
-        <w:suppressLineNumbers w:val="0"/>
-        <w:pBdr>
-          <w:top w:val="none" w:color="auto" w:sz="0" w:space="0"/>
-          <w:left w:val="none" w:color="auto" w:sz="0" w:space="0"/>
-          <w:bottom w:val="none" w:color="auto" w:sz="0" w:space="0"/>
-          <w:right w:val="none" w:color="auto" w:sz="0" w:space="0"/>
-        </w:pBdr>
-        <w:spacing w:before="150" w:beforeAutospacing="0" w:after="150" w:afterAutospacing="0" w:line="315" w:lineRule="atLeast"/>
-        <w:ind w:left="450" w:right="450"/>
-        <w:textAlignment w:val="baseline"/>
-        <w:rPr>
-          <w:rFonts w:hint="default" w:ascii="Segoe UI" w:hAnsi="Segoe UI" w:eastAsia="Segoe UI"/>
-          <w:b w:val="0"/>
-          <w:bCs w:val="0"/>
-          <w:i w:val="0"/>
-          <w:iCs w:val="0"/>
-          <w:caps w:val="0"/>
-          <w:color w:val="39424E"/>
-          <w:spacing w:val="0"/>
-          <w:sz w:val="21"/>
-          <w:szCs w:val="21"/>
-          <w:bdr w:val="none" w:color="auto" w:sz="0" w:space="0"/>
-          <w:shd w:val="clear" w:fill="FFFFFF"/>
-          <w:vertAlign w:val="baseline"/>
-        </w:rPr>
-      </w:pPr>
-      <w:r>
-        <w:rPr>
-          <w:rFonts w:hint="default" w:ascii="Segoe UI" w:hAnsi="Segoe UI" w:eastAsia="Segoe UI"/>
-          <w:b w:val="0"/>
-          <w:bCs w:val="0"/>
-          <w:i w:val="0"/>
-          <w:iCs w:val="0"/>
-          <w:caps w:val="0"/>
-          <w:color w:val="39424E"/>
-          <w:spacing w:val="0"/>
-          <w:sz w:val="21"/>
-          <w:szCs w:val="21"/>
-          <w:bdr w:val="none" w:color="auto" w:sz="0" w:space="0"/>
+          <w:shd w:val="clear" w:fill="FFFFFF"/>
+          <w:vertAlign w:val="baseline"/>
+        </w:rPr>
+      </w:pPr>
+    </w:p>
+    <w:p>
+      <w:pPr>
+        <w:pStyle w:val="9"/>
+        <w:keepNext w:val="0"/>
+        <w:keepLines w:val="0"/>
+        <w:widowControl/>
+        <w:suppressLineNumbers w:val="0"/>
+        <w:pBdr>
+          <w:top w:val="none" w:color="auto" w:sz="0" w:space="0"/>
+          <w:left w:val="none" w:color="auto" w:sz="0" w:space="0"/>
+          <w:bottom w:val="none" w:color="auto" w:sz="0" w:space="0"/>
+          <w:right w:val="none" w:color="auto" w:sz="0" w:space="0"/>
+        </w:pBdr>
+        <w:spacing w:before="150" w:beforeAutospacing="0" w:after="150" w:afterAutospacing="0" w:line="315" w:lineRule="atLeast"/>
+        <w:ind w:left="450" w:right="450"/>
+        <w:textAlignment w:val="baseline"/>
+        <w:rPr>
+          <w:rFonts w:hint="default" w:ascii="Segoe UI" w:hAnsi="Segoe UI" w:eastAsia="Segoe UI"/>
+          <w:b w:val="0"/>
+          <w:bCs w:val="0"/>
+          <w:i w:val="0"/>
+          <w:iCs w:val="0"/>
+          <w:caps w:val="0"/>
+          <w:color w:val="39424E"/>
+          <w:spacing w:val="0"/>
+          <w:sz w:val="21"/>
+          <w:szCs w:val="21"/>
+          <w:shd w:val="clear" w:fill="FFFFFF"/>
+          <w:vertAlign w:val="baseline"/>
+        </w:rPr>
+      </w:pPr>
+      <w:r>
+        <w:rPr>
+          <w:rFonts w:hint="default" w:ascii="Segoe UI" w:hAnsi="Segoe UI" w:eastAsia="Segoe UI"/>
+          <w:b w:val="0"/>
+          <w:bCs w:val="0"/>
+          <w:i w:val="0"/>
+          <w:iCs w:val="0"/>
+          <w:caps w:val="0"/>
+          <w:color w:val="39424E"/>
+          <w:spacing w:val="0"/>
+          <w:sz w:val="21"/>
+          <w:szCs w:val="21"/>
           <w:shd w:val="clear" w:fill="FFFFFF"/>
           <w:vertAlign w:val="baseline"/>
         </w:rPr>
@@ -3045,24 +2981,22 @@
           <w:spacing w:val="0"/>
           <w:sz w:val="21"/>
           <w:szCs w:val="21"/>
-          <w:bdr w:val="none" w:color="auto" w:sz="0" w:space="0"/>
-          <w:shd w:val="clear" w:fill="FFFFFF"/>
-          <w:vertAlign w:val="baseline"/>
-        </w:rPr>
-      </w:pPr>
-      <w:r>
-        <w:rPr>
-          <w:rFonts w:hint="default" w:ascii="Segoe UI" w:hAnsi="Segoe UI" w:eastAsia="Segoe UI"/>
-          <w:b w:val="0"/>
-          <w:bCs w:val="0"/>
-          <w:i w:val="0"/>
-          <w:iCs w:val="0"/>
-          <w:caps w:val="0"/>
-          <w:color w:val="39424E"/>
-          <w:spacing w:val="0"/>
-          <w:sz w:val="21"/>
-          <w:szCs w:val="21"/>
-          <w:bdr w:val="none" w:color="auto" w:sz="0" w:space="0"/>
+          <w:shd w:val="clear" w:fill="FFFFFF"/>
+          <w:vertAlign w:val="baseline"/>
+        </w:rPr>
+      </w:pPr>
+      <w:r>
+        <w:rPr>
+          <w:rFonts w:hint="default" w:ascii="Segoe UI" w:hAnsi="Segoe UI" w:eastAsia="Segoe UI"/>
+          <w:b w:val="0"/>
+          <w:bCs w:val="0"/>
+          <w:i w:val="0"/>
+          <w:iCs w:val="0"/>
+          <w:caps w:val="0"/>
+          <w:color w:val="39424E"/>
+          <w:spacing w:val="0"/>
+          <w:sz w:val="21"/>
+          <w:szCs w:val="21"/>
           <w:shd w:val="clear" w:fill="FFFFFF"/>
           <w:vertAlign w:val="baseline"/>
         </w:rPr>
@@ -3096,24 +3030,22 @@
           <w:spacing w:val="0"/>
           <w:sz w:val="21"/>
           <w:szCs w:val="21"/>
-          <w:bdr w:val="none" w:color="auto" w:sz="0" w:space="0"/>
-          <w:shd w:val="clear" w:fill="FFFFFF"/>
-          <w:vertAlign w:val="baseline"/>
-        </w:rPr>
-      </w:pPr>
-      <w:r>
-        <w:rPr>
-          <w:rFonts w:hint="default" w:ascii="Segoe UI" w:hAnsi="Segoe UI" w:eastAsia="Segoe UI"/>
-          <w:b w:val="0"/>
-          <w:bCs w:val="0"/>
-          <w:i w:val="0"/>
-          <w:iCs w:val="0"/>
-          <w:caps w:val="0"/>
-          <w:color w:val="39424E"/>
-          <w:spacing w:val="0"/>
-          <w:sz w:val="21"/>
-          <w:szCs w:val="21"/>
-          <w:bdr w:val="none" w:color="auto" w:sz="0" w:space="0"/>
+          <w:shd w:val="clear" w:fill="FFFFFF"/>
+          <w:vertAlign w:val="baseline"/>
+        </w:rPr>
+      </w:pPr>
+      <w:r>
+        <w:rPr>
+          <w:rFonts w:hint="default" w:ascii="Segoe UI" w:hAnsi="Segoe UI" w:eastAsia="Segoe UI"/>
+          <w:b w:val="0"/>
+          <w:bCs w:val="0"/>
+          <w:i w:val="0"/>
+          <w:iCs w:val="0"/>
+          <w:caps w:val="0"/>
+          <w:color w:val="39424E"/>
+          <w:spacing w:val="0"/>
+          <w:sz w:val="21"/>
+          <w:szCs w:val="21"/>
           <w:shd w:val="clear" w:fill="FFFFFF"/>
           <w:vertAlign w:val="baseline"/>
         </w:rPr>
@@ -3147,24 +3079,22 @@
           <w:spacing w:val="0"/>
           <w:sz w:val="21"/>
           <w:szCs w:val="21"/>
-          <w:bdr w:val="none" w:color="auto" w:sz="0" w:space="0"/>
-          <w:shd w:val="clear" w:fill="FFFFFF"/>
-          <w:vertAlign w:val="baseline"/>
-        </w:rPr>
-      </w:pPr>
-      <w:r>
-        <w:rPr>
-          <w:rFonts w:hint="default" w:ascii="Segoe UI" w:hAnsi="Segoe UI" w:eastAsia="Segoe UI"/>
-          <w:b w:val="0"/>
-          <w:bCs w:val="0"/>
-          <w:i w:val="0"/>
-          <w:iCs w:val="0"/>
-          <w:caps w:val="0"/>
-          <w:color w:val="39424E"/>
-          <w:spacing w:val="0"/>
-          <w:sz w:val="21"/>
-          <w:szCs w:val="21"/>
-          <w:bdr w:val="none" w:color="auto" w:sz="0" w:space="0"/>
+          <w:shd w:val="clear" w:fill="FFFFFF"/>
+          <w:vertAlign w:val="baseline"/>
+        </w:rPr>
+      </w:pPr>
+      <w:r>
+        <w:rPr>
+          <w:rFonts w:hint="default" w:ascii="Segoe UI" w:hAnsi="Segoe UI" w:eastAsia="Segoe UI"/>
+          <w:b w:val="0"/>
+          <w:bCs w:val="0"/>
+          <w:i w:val="0"/>
+          <w:iCs w:val="0"/>
+          <w:caps w:val="0"/>
+          <w:color w:val="39424E"/>
+          <w:spacing w:val="0"/>
+          <w:sz w:val="21"/>
+          <w:szCs w:val="21"/>
           <w:shd w:val="clear" w:fill="FFFFFF"/>
           <w:vertAlign w:val="baseline"/>
         </w:rPr>
@@ -3198,24 +3128,22 @@
           <w:spacing w:val="0"/>
           <w:sz w:val="21"/>
           <w:szCs w:val="21"/>
-          <w:bdr w:val="none" w:color="auto" w:sz="0" w:space="0"/>
-          <w:shd w:val="clear" w:fill="FFFFFF"/>
-          <w:vertAlign w:val="baseline"/>
-        </w:rPr>
-      </w:pPr>
-      <w:r>
-        <w:rPr>
-          <w:rFonts w:hint="default" w:ascii="Segoe UI" w:hAnsi="Segoe UI" w:eastAsia="Segoe UI"/>
-          <w:b w:val="0"/>
-          <w:bCs w:val="0"/>
-          <w:i w:val="0"/>
-          <w:iCs w:val="0"/>
-          <w:caps w:val="0"/>
-          <w:color w:val="39424E"/>
-          <w:spacing w:val="0"/>
-          <w:sz w:val="21"/>
-          <w:szCs w:val="21"/>
-          <w:bdr w:val="none" w:color="auto" w:sz="0" w:space="0"/>
+          <w:shd w:val="clear" w:fill="FFFFFF"/>
+          <w:vertAlign w:val="baseline"/>
+        </w:rPr>
+      </w:pPr>
+      <w:r>
+        <w:rPr>
+          <w:rFonts w:hint="default" w:ascii="Segoe UI" w:hAnsi="Segoe UI" w:eastAsia="Segoe UI"/>
+          <w:b w:val="0"/>
+          <w:bCs w:val="0"/>
+          <w:i w:val="0"/>
+          <w:iCs w:val="0"/>
+          <w:caps w:val="0"/>
+          <w:color w:val="39424E"/>
+          <w:spacing w:val="0"/>
+          <w:sz w:val="21"/>
+          <w:szCs w:val="21"/>
           <w:shd w:val="clear" w:fill="FFFFFF"/>
           <w:vertAlign w:val="baseline"/>
         </w:rPr>
@@ -3249,24 +3177,22 @@
           <w:spacing w:val="0"/>
           <w:sz w:val="21"/>
           <w:szCs w:val="21"/>
-          <w:bdr w:val="none" w:color="auto" w:sz="0" w:space="0"/>
-          <w:shd w:val="clear" w:fill="FFFFFF"/>
-          <w:vertAlign w:val="baseline"/>
-        </w:rPr>
-      </w:pPr>
-      <w:r>
-        <w:rPr>
-          <w:rFonts w:hint="default" w:ascii="Segoe UI" w:hAnsi="Segoe UI" w:eastAsia="Segoe UI"/>
-          <w:b w:val="0"/>
-          <w:bCs w:val="0"/>
-          <w:i w:val="0"/>
-          <w:iCs w:val="0"/>
-          <w:caps w:val="0"/>
-          <w:color w:val="39424E"/>
-          <w:spacing w:val="0"/>
-          <w:sz w:val="21"/>
-          <w:szCs w:val="21"/>
-          <w:bdr w:val="none" w:color="auto" w:sz="0" w:space="0"/>
+          <w:shd w:val="clear" w:fill="FFFFFF"/>
+          <w:vertAlign w:val="baseline"/>
+        </w:rPr>
+      </w:pPr>
+      <w:r>
+        <w:rPr>
+          <w:rFonts w:hint="default" w:ascii="Segoe UI" w:hAnsi="Segoe UI" w:eastAsia="Segoe UI"/>
+          <w:b w:val="0"/>
+          <w:bCs w:val="0"/>
+          <w:i w:val="0"/>
+          <w:iCs w:val="0"/>
+          <w:caps w:val="0"/>
+          <w:color w:val="39424E"/>
+          <w:spacing w:val="0"/>
+          <w:sz w:val="21"/>
+          <w:szCs w:val="21"/>
           <w:shd w:val="clear" w:fill="FFFFFF"/>
           <w:vertAlign w:val="baseline"/>
         </w:rPr>
@@ -3300,57 +3226,54 @@
           <w:spacing w:val="0"/>
           <w:sz w:val="21"/>
           <w:szCs w:val="21"/>
-          <w:bdr w:val="none" w:color="auto" w:sz="0" w:space="0"/>
-          <w:shd w:val="clear" w:fill="FFFFFF"/>
-          <w:vertAlign w:val="baseline"/>
-        </w:rPr>
-      </w:pPr>
-    </w:p>
-    <w:p>
-      <w:pPr>
-        <w:pStyle w:val="9"/>
-        <w:keepNext w:val="0"/>
-        <w:keepLines w:val="0"/>
-        <w:widowControl/>
-        <w:suppressLineNumbers w:val="0"/>
-        <w:pBdr>
-          <w:top w:val="none" w:color="auto" w:sz="0" w:space="0"/>
-          <w:left w:val="none" w:color="auto" w:sz="0" w:space="0"/>
-          <w:bottom w:val="none" w:color="auto" w:sz="0" w:space="0"/>
-          <w:right w:val="none" w:color="auto" w:sz="0" w:space="0"/>
-        </w:pBdr>
-        <w:spacing w:before="150" w:beforeAutospacing="0" w:after="150" w:afterAutospacing="0" w:line="315" w:lineRule="atLeast"/>
-        <w:ind w:left="450" w:right="450"/>
-        <w:textAlignment w:val="baseline"/>
-        <w:rPr>
-          <w:rFonts w:hint="default" w:ascii="Segoe UI" w:hAnsi="Segoe UI" w:eastAsia="Segoe UI"/>
-          <w:b w:val="0"/>
-          <w:bCs w:val="0"/>
-          <w:i w:val="0"/>
-          <w:iCs w:val="0"/>
-          <w:caps w:val="0"/>
-          <w:color w:val="39424E"/>
-          <w:spacing w:val="0"/>
-          <w:sz w:val="21"/>
-          <w:szCs w:val="21"/>
-          <w:bdr w:val="none" w:color="auto" w:sz="0" w:space="0"/>
-          <w:shd w:val="clear" w:fill="FFFFFF"/>
-          <w:vertAlign w:val="baseline"/>
-        </w:rPr>
-      </w:pPr>
-      <w:r>
-        <w:rPr>
-          <w:rFonts w:hint="default" w:ascii="Segoe UI" w:hAnsi="Segoe UI" w:eastAsia="Segoe UI"/>
-          <w:b w:val="0"/>
-          <w:bCs w:val="0"/>
-          <w:i w:val="0"/>
-          <w:iCs w:val="0"/>
-          <w:caps w:val="0"/>
-          <w:color w:val="39424E"/>
-          <w:spacing w:val="0"/>
-          <w:sz w:val="21"/>
-          <w:szCs w:val="21"/>
-          <w:bdr w:val="none" w:color="auto" w:sz="0" w:space="0"/>
+          <w:shd w:val="clear" w:fill="FFFFFF"/>
+          <w:vertAlign w:val="baseline"/>
+        </w:rPr>
+      </w:pPr>
+    </w:p>
+    <w:p>
+      <w:pPr>
+        <w:pStyle w:val="9"/>
+        <w:keepNext w:val="0"/>
+        <w:keepLines w:val="0"/>
+        <w:widowControl/>
+        <w:suppressLineNumbers w:val="0"/>
+        <w:pBdr>
+          <w:top w:val="none" w:color="auto" w:sz="0" w:space="0"/>
+          <w:left w:val="none" w:color="auto" w:sz="0" w:space="0"/>
+          <w:bottom w:val="none" w:color="auto" w:sz="0" w:space="0"/>
+          <w:right w:val="none" w:color="auto" w:sz="0" w:space="0"/>
+        </w:pBdr>
+        <w:spacing w:before="150" w:beforeAutospacing="0" w:after="150" w:afterAutospacing="0" w:line="315" w:lineRule="atLeast"/>
+        <w:ind w:left="450" w:right="450"/>
+        <w:textAlignment w:val="baseline"/>
+        <w:rPr>
+          <w:rFonts w:hint="default" w:ascii="Segoe UI" w:hAnsi="Segoe UI" w:eastAsia="Segoe UI"/>
+          <w:b w:val="0"/>
+          <w:bCs w:val="0"/>
+          <w:i w:val="0"/>
+          <w:iCs w:val="0"/>
+          <w:caps w:val="0"/>
+          <w:color w:val="39424E"/>
+          <w:spacing w:val="0"/>
+          <w:sz w:val="21"/>
+          <w:szCs w:val="21"/>
+          <w:shd w:val="clear" w:fill="FFFFFF"/>
+          <w:vertAlign w:val="baseline"/>
+        </w:rPr>
+      </w:pPr>
+      <w:r>
+        <w:rPr>
+          <w:rFonts w:hint="default" w:ascii="Segoe UI" w:hAnsi="Segoe UI" w:eastAsia="Segoe UI"/>
+          <w:b w:val="0"/>
+          <w:bCs w:val="0"/>
+          <w:i w:val="0"/>
+          <w:iCs w:val="0"/>
+          <w:caps w:val="0"/>
+          <w:color w:val="39424E"/>
+          <w:spacing w:val="0"/>
+          <w:sz w:val="21"/>
+          <w:szCs w:val="21"/>
           <w:shd w:val="clear" w:fill="FFFFFF"/>
           <w:vertAlign w:val="baseline"/>
         </w:rPr>
@@ -3384,24 +3307,22 @@
           <w:spacing w:val="0"/>
           <w:sz w:val="21"/>
           <w:szCs w:val="21"/>
-          <w:bdr w:val="none" w:color="auto" w:sz="0" w:space="0"/>
-          <w:shd w:val="clear" w:fill="FFFFFF"/>
-          <w:vertAlign w:val="baseline"/>
-        </w:rPr>
-      </w:pPr>
-      <w:r>
-        <w:rPr>
-          <w:rFonts w:hint="default" w:ascii="Segoe UI" w:hAnsi="Segoe UI" w:eastAsia="Segoe UI"/>
-          <w:b w:val="0"/>
-          <w:bCs w:val="0"/>
-          <w:i w:val="0"/>
-          <w:iCs w:val="0"/>
-          <w:caps w:val="0"/>
-          <w:color w:val="39424E"/>
-          <w:spacing w:val="0"/>
-          <w:sz w:val="21"/>
-          <w:szCs w:val="21"/>
-          <w:bdr w:val="none" w:color="auto" w:sz="0" w:space="0"/>
+          <w:shd w:val="clear" w:fill="FFFFFF"/>
+          <w:vertAlign w:val="baseline"/>
+        </w:rPr>
+      </w:pPr>
+      <w:r>
+        <w:rPr>
+          <w:rFonts w:hint="default" w:ascii="Segoe UI" w:hAnsi="Segoe UI" w:eastAsia="Segoe UI"/>
+          <w:b w:val="0"/>
+          <w:bCs w:val="0"/>
+          <w:i w:val="0"/>
+          <w:iCs w:val="0"/>
+          <w:caps w:val="0"/>
+          <w:color w:val="39424E"/>
+          <w:spacing w:val="0"/>
+          <w:sz w:val="21"/>
+          <w:szCs w:val="21"/>
           <w:shd w:val="clear" w:fill="FFFFFF"/>
           <w:vertAlign w:val="baseline"/>
         </w:rPr>
@@ -3435,57 +3356,54 @@
           <w:spacing w:val="0"/>
           <w:sz w:val="21"/>
           <w:szCs w:val="21"/>
-          <w:bdr w:val="none" w:color="auto" w:sz="0" w:space="0"/>
-          <w:shd w:val="clear" w:fill="FFFFFF"/>
-          <w:vertAlign w:val="baseline"/>
-        </w:rPr>
-      </w:pPr>
-    </w:p>
-    <w:p>
-      <w:pPr>
-        <w:pStyle w:val="9"/>
-        <w:keepNext w:val="0"/>
-        <w:keepLines w:val="0"/>
-        <w:widowControl/>
-        <w:suppressLineNumbers w:val="0"/>
-        <w:pBdr>
-          <w:top w:val="none" w:color="auto" w:sz="0" w:space="0"/>
-          <w:left w:val="none" w:color="auto" w:sz="0" w:space="0"/>
-          <w:bottom w:val="none" w:color="auto" w:sz="0" w:space="0"/>
-          <w:right w:val="none" w:color="auto" w:sz="0" w:space="0"/>
-        </w:pBdr>
-        <w:spacing w:before="150" w:beforeAutospacing="0" w:after="150" w:afterAutospacing="0" w:line="315" w:lineRule="atLeast"/>
-        <w:ind w:left="450" w:right="450"/>
-        <w:textAlignment w:val="baseline"/>
-        <w:rPr>
-          <w:rFonts w:hint="default" w:ascii="Segoe UI" w:hAnsi="Segoe UI" w:eastAsia="Segoe UI"/>
-          <w:b w:val="0"/>
-          <w:bCs w:val="0"/>
-          <w:i w:val="0"/>
-          <w:iCs w:val="0"/>
-          <w:caps w:val="0"/>
-          <w:color w:val="39424E"/>
-          <w:spacing w:val="0"/>
-          <w:sz w:val="21"/>
-          <w:szCs w:val="21"/>
-          <w:bdr w:val="none" w:color="auto" w:sz="0" w:space="0"/>
-          <w:shd w:val="clear" w:fill="FFFFFF"/>
-          <w:vertAlign w:val="baseline"/>
-        </w:rPr>
-      </w:pPr>
-      <w:r>
-        <w:rPr>
-          <w:rFonts w:hint="default" w:ascii="Segoe UI" w:hAnsi="Segoe UI" w:eastAsia="Segoe UI"/>
-          <w:b w:val="0"/>
-          <w:bCs w:val="0"/>
-          <w:i w:val="0"/>
-          <w:iCs w:val="0"/>
-          <w:caps w:val="0"/>
-          <w:color w:val="39424E"/>
-          <w:spacing w:val="0"/>
-          <w:sz w:val="21"/>
-          <w:szCs w:val="21"/>
-          <w:bdr w:val="none" w:color="auto" w:sz="0" w:space="0"/>
+          <w:shd w:val="clear" w:fill="FFFFFF"/>
+          <w:vertAlign w:val="baseline"/>
+        </w:rPr>
+      </w:pPr>
+    </w:p>
+    <w:p>
+      <w:pPr>
+        <w:pStyle w:val="9"/>
+        <w:keepNext w:val="0"/>
+        <w:keepLines w:val="0"/>
+        <w:widowControl/>
+        <w:suppressLineNumbers w:val="0"/>
+        <w:pBdr>
+          <w:top w:val="none" w:color="auto" w:sz="0" w:space="0"/>
+          <w:left w:val="none" w:color="auto" w:sz="0" w:space="0"/>
+          <w:bottom w:val="none" w:color="auto" w:sz="0" w:space="0"/>
+          <w:right w:val="none" w:color="auto" w:sz="0" w:space="0"/>
+        </w:pBdr>
+        <w:spacing w:before="150" w:beforeAutospacing="0" w:after="150" w:afterAutospacing="0" w:line="315" w:lineRule="atLeast"/>
+        <w:ind w:left="450" w:right="450"/>
+        <w:textAlignment w:val="baseline"/>
+        <w:rPr>
+          <w:rFonts w:hint="default" w:ascii="Segoe UI" w:hAnsi="Segoe UI" w:eastAsia="Segoe UI"/>
+          <w:b w:val="0"/>
+          <w:bCs w:val="0"/>
+          <w:i w:val="0"/>
+          <w:iCs w:val="0"/>
+          <w:caps w:val="0"/>
+          <w:color w:val="39424E"/>
+          <w:spacing w:val="0"/>
+          <w:sz w:val="21"/>
+          <w:szCs w:val="21"/>
+          <w:shd w:val="clear" w:fill="FFFFFF"/>
+          <w:vertAlign w:val="baseline"/>
+        </w:rPr>
+      </w:pPr>
+      <w:r>
+        <w:rPr>
+          <w:rFonts w:hint="default" w:ascii="Segoe UI" w:hAnsi="Segoe UI" w:eastAsia="Segoe UI"/>
+          <w:b w:val="0"/>
+          <w:bCs w:val="0"/>
+          <w:i w:val="0"/>
+          <w:iCs w:val="0"/>
+          <w:caps w:val="0"/>
+          <w:color w:val="39424E"/>
+          <w:spacing w:val="0"/>
+          <w:sz w:val="21"/>
+          <w:szCs w:val="21"/>
           <w:shd w:val="clear" w:fill="FFFFFF"/>
           <w:vertAlign w:val="baseline"/>
         </w:rPr>
@@ -3519,57 +3437,54 @@
           <w:spacing w:val="0"/>
           <w:sz w:val="21"/>
           <w:szCs w:val="21"/>
-          <w:bdr w:val="none" w:color="auto" w:sz="0" w:space="0"/>
-          <w:shd w:val="clear" w:fill="FFFFFF"/>
-          <w:vertAlign w:val="baseline"/>
-        </w:rPr>
-      </w:pPr>
-    </w:p>
-    <w:p>
-      <w:pPr>
-        <w:pStyle w:val="9"/>
-        <w:keepNext w:val="0"/>
-        <w:keepLines w:val="0"/>
-        <w:widowControl/>
-        <w:suppressLineNumbers w:val="0"/>
-        <w:pBdr>
-          <w:top w:val="none" w:color="auto" w:sz="0" w:space="0"/>
-          <w:left w:val="none" w:color="auto" w:sz="0" w:space="0"/>
-          <w:bottom w:val="none" w:color="auto" w:sz="0" w:space="0"/>
-          <w:right w:val="none" w:color="auto" w:sz="0" w:space="0"/>
-        </w:pBdr>
-        <w:spacing w:before="150" w:beforeAutospacing="0" w:after="150" w:afterAutospacing="0" w:line="315" w:lineRule="atLeast"/>
-        <w:ind w:left="450" w:right="450"/>
-        <w:textAlignment w:val="baseline"/>
-        <w:rPr>
-          <w:rFonts w:hint="default" w:ascii="Segoe UI" w:hAnsi="Segoe UI" w:eastAsia="Segoe UI"/>
-          <w:b w:val="0"/>
-          <w:bCs w:val="0"/>
-          <w:i w:val="0"/>
-          <w:iCs w:val="0"/>
-          <w:caps w:val="0"/>
-          <w:color w:val="39424E"/>
-          <w:spacing w:val="0"/>
-          <w:sz w:val="21"/>
-          <w:szCs w:val="21"/>
-          <w:bdr w:val="none" w:color="auto" w:sz="0" w:space="0"/>
-          <w:shd w:val="clear" w:fill="FFFFFF"/>
-          <w:vertAlign w:val="baseline"/>
-        </w:rPr>
-      </w:pPr>
-      <w:r>
-        <w:rPr>
-          <w:rFonts w:hint="default" w:ascii="Segoe UI" w:hAnsi="Segoe UI" w:eastAsia="Segoe UI"/>
-          <w:b w:val="0"/>
-          <w:bCs w:val="0"/>
-          <w:i w:val="0"/>
-          <w:iCs w:val="0"/>
-          <w:caps w:val="0"/>
-          <w:color w:val="39424E"/>
-          <w:spacing w:val="0"/>
-          <w:sz w:val="21"/>
-          <w:szCs w:val="21"/>
-          <w:bdr w:val="none" w:color="auto" w:sz="0" w:space="0"/>
+          <w:shd w:val="clear" w:fill="FFFFFF"/>
+          <w:vertAlign w:val="baseline"/>
+        </w:rPr>
+      </w:pPr>
+    </w:p>
+    <w:p>
+      <w:pPr>
+        <w:pStyle w:val="9"/>
+        <w:keepNext w:val="0"/>
+        <w:keepLines w:val="0"/>
+        <w:widowControl/>
+        <w:suppressLineNumbers w:val="0"/>
+        <w:pBdr>
+          <w:top w:val="none" w:color="auto" w:sz="0" w:space="0"/>
+          <w:left w:val="none" w:color="auto" w:sz="0" w:space="0"/>
+          <w:bottom w:val="none" w:color="auto" w:sz="0" w:space="0"/>
+          <w:right w:val="none" w:color="auto" w:sz="0" w:space="0"/>
+        </w:pBdr>
+        <w:spacing w:before="150" w:beforeAutospacing="0" w:after="150" w:afterAutospacing="0" w:line="315" w:lineRule="atLeast"/>
+        <w:ind w:left="450" w:right="450"/>
+        <w:textAlignment w:val="baseline"/>
+        <w:rPr>
+          <w:rFonts w:hint="default" w:ascii="Segoe UI" w:hAnsi="Segoe UI" w:eastAsia="Segoe UI"/>
+          <w:b w:val="0"/>
+          <w:bCs w:val="0"/>
+          <w:i w:val="0"/>
+          <w:iCs w:val="0"/>
+          <w:caps w:val="0"/>
+          <w:color w:val="39424E"/>
+          <w:spacing w:val="0"/>
+          <w:sz w:val="21"/>
+          <w:szCs w:val="21"/>
+          <w:shd w:val="clear" w:fill="FFFFFF"/>
+          <w:vertAlign w:val="baseline"/>
+        </w:rPr>
+      </w:pPr>
+      <w:r>
+        <w:rPr>
+          <w:rFonts w:hint="default" w:ascii="Segoe UI" w:hAnsi="Segoe UI" w:eastAsia="Segoe UI"/>
+          <w:b w:val="0"/>
+          <w:bCs w:val="0"/>
+          <w:i w:val="0"/>
+          <w:iCs w:val="0"/>
+          <w:caps w:val="0"/>
+          <w:color w:val="39424E"/>
+          <w:spacing w:val="0"/>
+          <w:sz w:val="21"/>
+          <w:szCs w:val="21"/>
           <w:shd w:val="clear" w:fill="FFFFFF"/>
           <w:vertAlign w:val="baseline"/>
         </w:rPr>
@@ -3603,24 +3518,22 @@
           <w:spacing w:val="0"/>
           <w:sz w:val="21"/>
           <w:szCs w:val="21"/>
-          <w:bdr w:val="none" w:color="auto" w:sz="0" w:space="0"/>
-          <w:shd w:val="clear" w:fill="FFFFFF"/>
-          <w:vertAlign w:val="baseline"/>
-        </w:rPr>
-      </w:pPr>
-      <w:r>
-        <w:rPr>
-          <w:rFonts w:hint="default" w:ascii="Segoe UI" w:hAnsi="Segoe UI" w:eastAsia="Segoe UI"/>
-          <w:b w:val="0"/>
-          <w:bCs w:val="0"/>
-          <w:i w:val="0"/>
-          <w:iCs w:val="0"/>
-          <w:caps w:val="0"/>
-          <w:color w:val="39424E"/>
-          <w:spacing w:val="0"/>
-          <w:sz w:val="21"/>
-          <w:szCs w:val="21"/>
-          <w:bdr w:val="none" w:color="auto" w:sz="0" w:space="0"/>
+          <w:shd w:val="clear" w:fill="FFFFFF"/>
+          <w:vertAlign w:val="baseline"/>
+        </w:rPr>
+      </w:pPr>
+      <w:r>
+        <w:rPr>
+          <w:rFonts w:hint="default" w:ascii="Segoe UI" w:hAnsi="Segoe UI" w:eastAsia="Segoe UI"/>
+          <w:b w:val="0"/>
+          <w:bCs w:val="0"/>
+          <w:i w:val="0"/>
+          <w:iCs w:val="0"/>
+          <w:caps w:val="0"/>
+          <w:color w:val="39424E"/>
+          <w:spacing w:val="0"/>
+          <w:sz w:val="21"/>
+          <w:szCs w:val="21"/>
           <w:shd w:val="clear" w:fill="FFFFFF"/>
           <w:vertAlign w:val="baseline"/>
         </w:rPr>
@@ -3654,24 +3567,22 @@
           <w:spacing w:val="0"/>
           <w:sz w:val="21"/>
           <w:szCs w:val="21"/>
-          <w:bdr w:val="none" w:color="auto" w:sz="0" w:space="0"/>
-          <w:shd w:val="clear" w:fill="FFFFFF"/>
-          <w:vertAlign w:val="baseline"/>
-        </w:rPr>
-      </w:pPr>
-      <w:r>
-        <w:rPr>
-          <w:rFonts w:hint="default" w:ascii="Segoe UI" w:hAnsi="Segoe UI" w:eastAsia="Segoe UI"/>
-          <w:b w:val="0"/>
-          <w:bCs w:val="0"/>
-          <w:i w:val="0"/>
-          <w:iCs w:val="0"/>
-          <w:caps w:val="0"/>
-          <w:color w:val="39424E"/>
-          <w:spacing w:val="0"/>
-          <w:sz w:val="21"/>
-          <w:szCs w:val="21"/>
-          <w:bdr w:val="none" w:color="auto" w:sz="0" w:space="0"/>
+          <w:shd w:val="clear" w:fill="FFFFFF"/>
+          <w:vertAlign w:val="baseline"/>
+        </w:rPr>
+      </w:pPr>
+      <w:r>
+        <w:rPr>
+          <w:rFonts w:hint="default" w:ascii="Segoe UI" w:hAnsi="Segoe UI" w:eastAsia="Segoe UI"/>
+          <w:b w:val="0"/>
+          <w:bCs w:val="0"/>
+          <w:i w:val="0"/>
+          <w:iCs w:val="0"/>
+          <w:caps w:val="0"/>
+          <w:color w:val="39424E"/>
+          <w:spacing w:val="0"/>
+          <w:sz w:val="21"/>
+          <w:szCs w:val="21"/>
           <w:shd w:val="clear" w:fill="FFFFFF"/>
           <w:vertAlign w:val="baseline"/>
         </w:rPr>
@@ -3705,24 +3616,22 @@
           <w:spacing w:val="0"/>
           <w:sz w:val="21"/>
           <w:szCs w:val="21"/>
-          <w:bdr w:val="none" w:color="auto" w:sz="0" w:space="0"/>
-          <w:shd w:val="clear" w:fill="FFFFFF"/>
-          <w:vertAlign w:val="baseline"/>
-        </w:rPr>
-      </w:pPr>
-      <w:r>
-        <w:rPr>
-          <w:rFonts w:hint="default" w:ascii="Segoe UI" w:hAnsi="Segoe UI" w:eastAsia="Segoe UI"/>
-          <w:b w:val="0"/>
-          <w:bCs w:val="0"/>
-          <w:i w:val="0"/>
-          <w:iCs w:val="0"/>
-          <w:caps w:val="0"/>
-          <w:color w:val="39424E"/>
-          <w:spacing w:val="0"/>
-          <w:sz w:val="21"/>
-          <w:szCs w:val="21"/>
-          <w:bdr w:val="none" w:color="auto" w:sz="0" w:space="0"/>
+          <w:shd w:val="clear" w:fill="FFFFFF"/>
+          <w:vertAlign w:val="baseline"/>
+        </w:rPr>
+      </w:pPr>
+      <w:r>
+        <w:rPr>
+          <w:rFonts w:hint="default" w:ascii="Segoe UI" w:hAnsi="Segoe UI" w:eastAsia="Segoe UI"/>
+          <w:b w:val="0"/>
+          <w:bCs w:val="0"/>
+          <w:i w:val="0"/>
+          <w:iCs w:val="0"/>
+          <w:caps w:val="0"/>
+          <w:color w:val="39424E"/>
+          <w:spacing w:val="0"/>
+          <w:sz w:val="21"/>
+          <w:szCs w:val="21"/>
           <w:shd w:val="clear" w:fill="FFFFFF"/>
           <w:vertAlign w:val="baseline"/>
         </w:rPr>
@@ -3756,24 +3665,22 @@
           <w:spacing w:val="0"/>
           <w:sz w:val="21"/>
           <w:szCs w:val="21"/>
-          <w:bdr w:val="none" w:color="auto" w:sz="0" w:space="0"/>
-          <w:shd w:val="clear" w:fill="FFFFFF"/>
-          <w:vertAlign w:val="baseline"/>
-        </w:rPr>
-      </w:pPr>
-      <w:r>
-        <w:rPr>
-          <w:rFonts w:hint="default" w:ascii="Segoe UI" w:hAnsi="Segoe UI" w:eastAsia="Segoe UI"/>
-          <w:b w:val="0"/>
-          <w:bCs w:val="0"/>
-          <w:i w:val="0"/>
-          <w:iCs w:val="0"/>
-          <w:caps w:val="0"/>
-          <w:color w:val="39424E"/>
-          <w:spacing w:val="0"/>
-          <w:sz w:val="21"/>
-          <w:szCs w:val="21"/>
-          <w:bdr w:val="none" w:color="auto" w:sz="0" w:space="0"/>
+          <w:shd w:val="clear" w:fill="FFFFFF"/>
+          <w:vertAlign w:val="baseline"/>
+        </w:rPr>
+      </w:pPr>
+      <w:r>
+        <w:rPr>
+          <w:rFonts w:hint="default" w:ascii="Segoe UI" w:hAnsi="Segoe UI" w:eastAsia="Segoe UI"/>
+          <w:b w:val="0"/>
+          <w:bCs w:val="0"/>
+          <w:i w:val="0"/>
+          <w:iCs w:val="0"/>
+          <w:caps w:val="0"/>
+          <w:color w:val="39424E"/>
+          <w:spacing w:val="0"/>
+          <w:sz w:val="21"/>
+          <w:szCs w:val="21"/>
           <w:shd w:val="clear" w:fill="FFFFFF"/>
           <w:vertAlign w:val="baseline"/>
         </w:rPr>
@@ -3807,57 +3714,54 @@
           <w:spacing w:val="0"/>
           <w:sz w:val="21"/>
           <w:szCs w:val="21"/>
-          <w:bdr w:val="none" w:color="auto" w:sz="0" w:space="0"/>
-          <w:shd w:val="clear" w:fill="FFFFFF"/>
-          <w:vertAlign w:val="baseline"/>
-        </w:rPr>
-      </w:pPr>
-    </w:p>
-    <w:p>
-      <w:pPr>
-        <w:pStyle w:val="9"/>
-        <w:keepNext w:val="0"/>
-        <w:keepLines w:val="0"/>
-        <w:widowControl/>
-        <w:suppressLineNumbers w:val="0"/>
-        <w:pBdr>
-          <w:top w:val="none" w:color="auto" w:sz="0" w:space="0"/>
-          <w:left w:val="none" w:color="auto" w:sz="0" w:space="0"/>
-          <w:bottom w:val="none" w:color="auto" w:sz="0" w:space="0"/>
-          <w:right w:val="none" w:color="auto" w:sz="0" w:space="0"/>
-        </w:pBdr>
-        <w:spacing w:before="150" w:beforeAutospacing="0" w:after="150" w:afterAutospacing="0" w:line="315" w:lineRule="atLeast"/>
-        <w:ind w:left="450" w:right="450"/>
-        <w:textAlignment w:val="baseline"/>
-        <w:rPr>
-          <w:rFonts w:hint="default" w:ascii="Segoe UI" w:hAnsi="Segoe UI" w:eastAsia="Segoe UI"/>
-          <w:b w:val="0"/>
-          <w:bCs w:val="0"/>
-          <w:i w:val="0"/>
-          <w:iCs w:val="0"/>
-          <w:caps w:val="0"/>
-          <w:color w:val="39424E"/>
-          <w:spacing w:val="0"/>
-          <w:sz w:val="21"/>
-          <w:szCs w:val="21"/>
-          <w:bdr w:val="none" w:color="auto" w:sz="0" w:space="0"/>
-          <w:shd w:val="clear" w:fill="FFFFFF"/>
-          <w:vertAlign w:val="baseline"/>
-        </w:rPr>
-      </w:pPr>
-      <w:r>
-        <w:rPr>
-          <w:rFonts w:hint="default" w:ascii="Segoe UI" w:hAnsi="Segoe UI" w:eastAsia="Segoe UI"/>
-          <w:b w:val="0"/>
-          <w:bCs w:val="0"/>
-          <w:i w:val="0"/>
-          <w:iCs w:val="0"/>
-          <w:caps w:val="0"/>
-          <w:color w:val="39424E"/>
-          <w:spacing w:val="0"/>
-          <w:sz w:val="21"/>
-          <w:szCs w:val="21"/>
-          <w:bdr w:val="none" w:color="auto" w:sz="0" w:space="0"/>
+          <w:shd w:val="clear" w:fill="FFFFFF"/>
+          <w:vertAlign w:val="baseline"/>
+        </w:rPr>
+      </w:pPr>
+    </w:p>
+    <w:p>
+      <w:pPr>
+        <w:pStyle w:val="9"/>
+        <w:keepNext w:val="0"/>
+        <w:keepLines w:val="0"/>
+        <w:widowControl/>
+        <w:suppressLineNumbers w:val="0"/>
+        <w:pBdr>
+          <w:top w:val="none" w:color="auto" w:sz="0" w:space="0"/>
+          <w:left w:val="none" w:color="auto" w:sz="0" w:space="0"/>
+          <w:bottom w:val="none" w:color="auto" w:sz="0" w:space="0"/>
+          <w:right w:val="none" w:color="auto" w:sz="0" w:space="0"/>
+        </w:pBdr>
+        <w:spacing w:before="150" w:beforeAutospacing="0" w:after="150" w:afterAutospacing="0" w:line="315" w:lineRule="atLeast"/>
+        <w:ind w:left="450" w:right="450"/>
+        <w:textAlignment w:val="baseline"/>
+        <w:rPr>
+          <w:rFonts w:hint="default" w:ascii="Segoe UI" w:hAnsi="Segoe UI" w:eastAsia="Segoe UI"/>
+          <w:b w:val="0"/>
+          <w:bCs w:val="0"/>
+          <w:i w:val="0"/>
+          <w:iCs w:val="0"/>
+          <w:caps w:val="0"/>
+          <w:color w:val="39424E"/>
+          <w:spacing w:val="0"/>
+          <w:sz w:val="21"/>
+          <w:szCs w:val="21"/>
+          <w:shd w:val="clear" w:fill="FFFFFF"/>
+          <w:vertAlign w:val="baseline"/>
+        </w:rPr>
+      </w:pPr>
+      <w:r>
+        <w:rPr>
+          <w:rFonts w:hint="default" w:ascii="Segoe UI" w:hAnsi="Segoe UI" w:eastAsia="Segoe UI"/>
+          <w:b w:val="0"/>
+          <w:bCs w:val="0"/>
+          <w:i w:val="0"/>
+          <w:iCs w:val="0"/>
+          <w:caps w:val="0"/>
+          <w:color w:val="39424E"/>
+          <w:spacing w:val="0"/>
+          <w:sz w:val="21"/>
+          <w:szCs w:val="21"/>
           <w:shd w:val="clear" w:fill="FFFFFF"/>
           <w:vertAlign w:val="baseline"/>
         </w:rPr>
@@ -3891,57 +3795,54 @@
           <w:spacing w:val="0"/>
           <w:sz w:val="21"/>
           <w:szCs w:val="21"/>
-          <w:bdr w:val="none" w:color="auto" w:sz="0" w:space="0"/>
-          <w:shd w:val="clear" w:fill="FFFFFF"/>
-          <w:vertAlign w:val="baseline"/>
-        </w:rPr>
-      </w:pPr>
-    </w:p>
-    <w:p>
-      <w:pPr>
-        <w:pStyle w:val="9"/>
-        <w:keepNext w:val="0"/>
-        <w:keepLines w:val="0"/>
-        <w:widowControl/>
-        <w:suppressLineNumbers w:val="0"/>
-        <w:pBdr>
-          <w:top w:val="none" w:color="auto" w:sz="0" w:space="0"/>
-          <w:left w:val="none" w:color="auto" w:sz="0" w:space="0"/>
-          <w:bottom w:val="none" w:color="auto" w:sz="0" w:space="0"/>
-          <w:right w:val="none" w:color="auto" w:sz="0" w:space="0"/>
-        </w:pBdr>
-        <w:spacing w:before="150" w:beforeAutospacing="0" w:after="150" w:afterAutospacing="0" w:line="315" w:lineRule="atLeast"/>
-        <w:ind w:left="450" w:right="450"/>
-        <w:textAlignment w:val="baseline"/>
-        <w:rPr>
-          <w:rFonts w:hint="default" w:ascii="Segoe UI" w:hAnsi="Segoe UI" w:eastAsia="Segoe UI"/>
-          <w:b w:val="0"/>
-          <w:bCs w:val="0"/>
-          <w:i w:val="0"/>
-          <w:iCs w:val="0"/>
-          <w:caps w:val="0"/>
-          <w:color w:val="39424E"/>
-          <w:spacing w:val="0"/>
-          <w:sz w:val="21"/>
-          <w:szCs w:val="21"/>
-          <w:bdr w:val="none" w:color="auto" w:sz="0" w:space="0"/>
-          <w:shd w:val="clear" w:fill="FFFFFF"/>
-          <w:vertAlign w:val="baseline"/>
-        </w:rPr>
-      </w:pPr>
-      <w:r>
-        <w:rPr>
-          <w:rFonts w:hint="default" w:ascii="Segoe UI" w:hAnsi="Segoe UI" w:eastAsia="Segoe UI"/>
-          <w:b w:val="0"/>
-          <w:bCs w:val="0"/>
-          <w:i w:val="0"/>
-          <w:iCs w:val="0"/>
-          <w:caps w:val="0"/>
-          <w:color w:val="39424E"/>
-          <w:spacing w:val="0"/>
-          <w:sz w:val="21"/>
-          <w:szCs w:val="21"/>
-          <w:bdr w:val="none" w:color="auto" w:sz="0" w:space="0"/>
+          <w:shd w:val="clear" w:fill="FFFFFF"/>
+          <w:vertAlign w:val="baseline"/>
+        </w:rPr>
+      </w:pPr>
+    </w:p>
+    <w:p>
+      <w:pPr>
+        <w:pStyle w:val="9"/>
+        <w:keepNext w:val="0"/>
+        <w:keepLines w:val="0"/>
+        <w:widowControl/>
+        <w:suppressLineNumbers w:val="0"/>
+        <w:pBdr>
+          <w:top w:val="none" w:color="auto" w:sz="0" w:space="0"/>
+          <w:left w:val="none" w:color="auto" w:sz="0" w:space="0"/>
+          <w:bottom w:val="none" w:color="auto" w:sz="0" w:space="0"/>
+          <w:right w:val="none" w:color="auto" w:sz="0" w:space="0"/>
+        </w:pBdr>
+        <w:spacing w:before="150" w:beforeAutospacing="0" w:after="150" w:afterAutospacing="0" w:line="315" w:lineRule="atLeast"/>
+        <w:ind w:left="450" w:right="450"/>
+        <w:textAlignment w:val="baseline"/>
+        <w:rPr>
+          <w:rFonts w:hint="default" w:ascii="Segoe UI" w:hAnsi="Segoe UI" w:eastAsia="Segoe UI"/>
+          <w:b w:val="0"/>
+          <w:bCs w:val="0"/>
+          <w:i w:val="0"/>
+          <w:iCs w:val="0"/>
+          <w:caps w:val="0"/>
+          <w:color w:val="39424E"/>
+          <w:spacing w:val="0"/>
+          <w:sz w:val="21"/>
+          <w:szCs w:val="21"/>
+          <w:shd w:val="clear" w:fill="FFFFFF"/>
+          <w:vertAlign w:val="baseline"/>
+        </w:rPr>
+      </w:pPr>
+      <w:r>
+        <w:rPr>
+          <w:rFonts w:hint="default" w:ascii="Segoe UI" w:hAnsi="Segoe UI" w:eastAsia="Segoe UI"/>
+          <w:b w:val="0"/>
+          <w:bCs w:val="0"/>
+          <w:i w:val="0"/>
+          <w:iCs w:val="0"/>
+          <w:caps w:val="0"/>
+          <w:color w:val="39424E"/>
+          <w:spacing w:val="0"/>
+          <w:sz w:val="21"/>
+          <w:szCs w:val="21"/>
           <w:shd w:val="clear" w:fill="FFFFFF"/>
           <w:vertAlign w:val="baseline"/>
         </w:rPr>
@@ -3975,57 +3876,54 @@
           <w:spacing w:val="0"/>
           <w:sz w:val="21"/>
           <w:szCs w:val="21"/>
-          <w:bdr w:val="none" w:color="auto" w:sz="0" w:space="0"/>
-          <w:shd w:val="clear" w:fill="FFFFFF"/>
-          <w:vertAlign w:val="baseline"/>
-        </w:rPr>
-      </w:pPr>
-    </w:p>
-    <w:p>
-      <w:pPr>
-        <w:pStyle w:val="9"/>
-        <w:keepNext w:val="0"/>
-        <w:keepLines w:val="0"/>
-        <w:widowControl/>
-        <w:suppressLineNumbers w:val="0"/>
-        <w:pBdr>
-          <w:top w:val="none" w:color="auto" w:sz="0" w:space="0"/>
-          <w:left w:val="none" w:color="auto" w:sz="0" w:space="0"/>
-          <w:bottom w:val="none" w:color="auto" w:sz="0" w:space="0"/>
-          <w:right w:val="none" w:color="auto" w:sz="0" w:space="0"/>
-        </w:pBdr>
-        <w:spacing w:before="150" w:beforeAutospacing="0" w:after="150" w:afterAutospacing="0" w:line="315" w:lineRule="atLeast"/>
-        <w:ind w:left="450" w:right="450"/>
-        <w:textAlignment w:val="baseline"/>
-        <w:rPr>
-          <w:rFonts w:hint="default" w:ascii="Segoe UI" w:hAnsi="Segoe UI" w:eastAsia="Segoe UI"/>
-          <w:b w:val="0"/>
-          <w:bCs w:val="0"/>
-          <w:i w:val="0"/>
-          <w:iCs w:val="0"/>
-          <w:caps w:val="0"/>
-          <w:color w:val="39424E"/>
-          <w:spacing w:val="0"/>
-          <w:sz w:val="21"/>
-          <w:szCs w:val="21"/>
-          <w:bdr w:val="none" w:color="auto" w:sz="0" w:space="0"/>
-          <w:shd w:val="clear" w:fill="FFFFFF"/>
-          <w:vertAlign w:val="baseline"/>
-        </w:rPr>
-      </w:pPr>
-      <w:r>
-        <w:rPr>
-          <w:rFonts w:hint="default" w:ascii="Segoe UI" w:hAnsi="Segoe UI" w:eastAsia="Segoe UI"/>
-          <w:b w:val="0"/>
-          <w:bCs w:val="0"/>
-          <w:i w:val="0"/>
-          <w:iCs w:val="0"/>
-          <w:caps w:val="0"/>
-          <w:color w:val="39424E"/>
-          <w:spacing w:val="0"/>
-          <w:sz w:val="21"/>
-          <w:szCs w:val="21"/>
-          <w:bdr w:val="none" w:color="auto" w:sz="0" w:space="0"/>
+          <w:shd w:val="clear" w:fill="FFFFFF"/>
+          <w:vertAlign w:val="baseline"/>
+        </w:rPr>
+      </w:pPr>
+    </w:p>
+    <w:p>
+      <w:pPr>
+        <w:pStyle w:val="9"/>
+        <w:keepNext w:val="0"/>
+        <w:keepLines w:val="0"/>
+        <w:widowControl/>
+        <w:suppressLineNumbers w:val="0"/>
+        <w:pBdr>
+          <w:top w:val="none" w:color="auto" w:sz="0" w:space="0"/>
+          <w:left w:val="none" w:color="auto" w:sz="0" w:space="0"/>
+          <w:bottom w:val="none" w:color="auto" w:sz="0" w:space="0"/>
+          <w:right w:val="none" w:color="auto" w:sz="0" w:space="0"/>
+        </w:pBdr>
+        <w:spacing w:before="150" w:beforeAutospacing="0" w:after="150" w:afterAutospacing="0" w:line="315" w:lineRule="atLeast"/>
+        <w:ind w:left="450" w:right="450"/>
+        <w:textAlignment w:val="baseline"/>
+        <w:rPr>
+          <w:rFonts w:hint="default" w:ascii="Segoe UI" w:hAnsi="Segoe UI" w:eastAsia="Segoe UI"/>
+          <w:b w:val="0"/>
+          <w:bCs w:val="0"/>
+          <w:i w:val="0"/>
+          <w:iCs w:val="0"/>
+          <w:caps w:val="0"/>
+          <w:color w:val="39424E"/>
+          <w:spacing w:val="0"/>
+          <w:sz w:val="21"/>
+          <w:szCs w:val="21"/>
+          <w:shd w:val="clear" w:fill="FFFFFF"/>
+          <w:vertAlign w:val="baseline"/>
+        </w:rPr>
+      </w:pPr>
+      <w:r>
+        <w:rPr>
+          <w:rFonts w:hint="default" w:ascii="Segoe UI" w:hAnsi="Segoe UI" w:eastAsia="Segoe UI"/>
+          <w:b w:val="0"/>
+          <w:bCs w:val="0"/>
+          <w:i w:val="0"/>
+          <w:iCs w:val="0"/>
+          <w:caps w:val="0"/>
+          <w:color w:val="39424E"/>
+          <w:spacing w:val="0"/>
+          <w:sz w:val="21"/>
+          <w:szCs w:val="21"/>
           <w:shd w:val="clear" w:fill="FFFFFF"/>
           <w:vertAlign w:val="baseline"/>
         </w:rPr>
@@ -4059,24 +3957,22 @@
           <w:spacing w:val="0"/>
           <w:sz w:val="21"/>
           <w:szCs w:val="21"/>
-          <w:bdr w:val="none" w:color="auto" w:sz="0" w:space="0"/>
-          <w:shd w:val="clear" w:fill="FFFFFF"/>
-          <w:vertAlign w:val="baseline"/>
-        </w:rPr>
-      </w:pPr>
-      <w:r>
-        <w:rPr>
-          <w:rFonts w:hint="default" w:ascii="Segoe UI" w:hAnsi="Segoe UI" w:eastAsia="Segoe UI"/>
-          <w:b w:val="0"/>
-          <w:bCs w:val="0"/>
-          <w:i w:val="0"/>
-          <w:iCs w:val="0"/>
-          <w:caps w:val="0"/>
-          <w:color w:val="39424E"/>
-          <w:spacing w:val="0"/>
-          <w:sz w:val="21"/>
-          <w:szCs w:val="21"/>
-          <w:bdr w:val="none" w:color="auto" w:sz="0" w:space="0"/>
+          <w:shd w:val="clear" w:fill="FFFFFF"/>
+          <w:vertAlign w:val="baseline"/>
+        </w:rPr>
+      </w:pPr>
+      <w:r>
+        <w:rPr>
+          <w:rFonts w:hint="default" w:ascii="Segoe UI" w:hAnsi="Segoe UI" w:eastAsia="Segoe UI"/>
+          <w:b w:val="0"/>
+          <w:bCs w:val="0"/>
+          <w:i w:val="0"/>
+          <w:iCs w:val="0"/>
+          <w:caps w:val="0"/>
+          <w:color w:val="39424E"/>
+          <w:spacing w:val="0"/>
+          <w:sz w:val="21"/>
+          <w:szCs w:val="21"/>
           <w:shd w:val="clear" w:fill="FFFFFF"/>
           <w:vertAlign w:val="baseline"/>
         </w:rPr>
@@ -4110,110 +4006,103 @@
           <w:spacing w:val="0"/>
           <w:sz w:val="21"/>
           <w:szCs w:val="21"/>
-          <w:bdr w:val="none" w:color="auto" w:sz="0" w:space="0"/>
-          <w:shd w:val="clear" w:fill="FFFFFF"/>
-          <w:vertAlign w:val="baseline"/>
-        </w:rPr>
-      </w:pPr>
-    </w:p>
-    <w:p>
-      <w:pPr>
-        <w:pStyle w:val="9"/>
-        <w:keepNext w:val="0"/>
-        <w:keepLines w:val="0"/>
-        <w:widowControl/>
-        <w:suppressLineNumbers w:val="0"/>
-        <w:pBdr>
-          <w:top w:val="none" w:color="auto" w:sz="0" w:space="0"/>
-          <w:left w:val="none" w:color="auto" w:sz="0" w:space="0"/>
-          <w:bottom w:val="none" w:color="auto" w:sz="0" w:space="0"/>
-          <w:right w:val="none" w:color="auto" w:sz="0" w:space="0"/>
-        </w:pBdr>
-        <w:spacing w:before="150" w:beforeAutospacing="0" w:after="150" w:afterAutospacing="0" w:line="315" w:lineRule="atLeast"/>
-        <w:ind w:left="450" w:right="450"/>
-        <w:textAlignment w:val="baseline"/>
-        <w:rPr>
-          <w:rFonts w:hint="default" w:ascii="Segoe UI" w:hAnsi="Segoe UI" w:eastAsia="Segoe UI"/>
-          <w:b w:val="0"/>
-          <w:bCs w:val="0"/>
-          <w:i w:val="0"/>
-          <w:iCs w:val="0"/>
-          <w:caps w:val="0"/>
-          <w:color w:val="39424E"/>
-          <w:spacing w:val="0"/>
-          <w:sz w:val="21"/>
-          <w:szCs w:val="21"/>
-          <w:bdr w:val="none" w:color="auto" w:sz="0" w:space="0"/>
-          <w:shd w:val="clear" w:fill="FFFFFF"/>
-          <w:vertAlign w:val="baseline"/>
-        </w:rPr>
-      </w:pPr>
-      <w:r>
-        <w:rPr>
-          <w:rFonts w:hint="default" w:ascii="Segoe UI" w:hAnsi="Segoe UI" w:eastAsia="Segoe UI"/>
-          <w:b w:val="0"/>
-          <w:bCs w:val="0"/>
-          <w:i w:val="0"/>
-          <w:iCs w:val="0"/>
-          <w:caps w:val="0"/>
-          <w:color w:val="39424E"/>
-          <w:spacing w:val="0"/>
-          <w:sz w:val="21"/>
-          <w:szCs w:val="21"/>
-          <w:bdr w:val="none" w:color="auto" w:sz="0" w:space="0"/>
+          <w:shd w:val="clear" w:fill="FFFFFF"/>
+          <w:vertAlign w:val="baseline"/>
+        </w:rPr>
+      </w:pPr>
+    </w:p>
+    <w:p>
+      <w:pPr>
+        <w:pStyle w:val="9"/>
+        <w:keepNext w:val="0"/>
+        <w:keepLines w:val="0"/>
+        <w:widowControl/>
+        <w:suppressLineNumbers w:val="0"/>
+        <w:pBdr>
+          <w:top w:val="none" w:color="auto" w:sz="0" w:space="0"/>
+          <w:left w:val="none" w:color="auto" w:sz="0" w:space="0"/>
+          <w:bottom w:val="none" w:color="auto" w:sz="0" w:space="0"/>
+          <w:right w:val="none" w:color="auto" w:sz="0" w:space="0"/>
+        </w:pBdr>
+        <w:spacing w:before="150" w:beforeAutospacing="0" w:after="150" w:afterAutospacing="0" w:line="315" w:lineRule="atLeast"/>
+        <w:ind w:left="450" w:right="450"/>
+        <w:textAlignment w:val="baseline"/>
+        <w:rPr>
+          <w:rFonts w:hint="default" w:ascii="Segoe UI" w:hAnsi="Segoe UI" w:eastAsia="Segoe UI"/>
+          <w:b w:val="0"/>
+          <w:bCs w:val="0"/>
+          <w:i w:val="0"/>
+          <w:iCs w:val="0"/>
+          <w:caps w:val="0"/>
+          <w:color w:val="39424E"/>
+          <w:spacing w:val="0"/>
+          <w:sz w:val="21"/>
+          <w:szCs w:val="21"/>
+          <w:shd w:val="clear" w:fill="FFFFFF"/>
+          <w:vertAlign w:val="baseline"/>
+        </w:rPr>
+      </w:pPr>
+      <w:r>
+        <w:rPr>
+          <w:rFonts w:hint="default" w:ascii="Segoe UI" w:hAnsi="Segoe UI" w:eastAsia="Segoe UI"/>
+          <w:b w:val="0"/>
+          <w:bCs w:val="0"/>
+          <w:i w:val="0"/>
+          <w:iCs w:val="0"/>
+          <w:caps w:val="0"/>
+          <w:color w:val="39424E"/>
+          <w:spacing w:val="0"/>
+          <w:sz w:val="21"/>
+          <w:szCs w:val="21"/>
           <w:shd w:val="clear" w:fill="FFFFFF"/>
           <w:vertAlign w:val="baseline"/>
         </w:rPr>
         <w:t xml:space="preserve">        bufferedReader.close();</w:t>
       </w:r>
-      <w:bookmarkStart w:id="0" w:name="_GoBack"/>
-      <w:bookmarkEnd w:id="0"/>
-    </w:p>
-    <w:p>
-      <w:pPr>
-        <w:pStyle w:val="9"/>
-        <w:keepNext w:val="0"/>
-        <w:keepLines w:val="0"/>
-        <w:widowControl/>
-        <w:suppressLineNumbers w:val="0"/>
-        <w:pBdr>
-          <w:top w:val="none" w:color="auto" w:sz="0" w:space="0"/>
-          <w:left w:val="none" w:color="auto" w:sz="0" w:space="0"/>
-          <w:bottom w:val="none" w:color="auto" w:sz="0" w:space="0"/>
-          <w:right w:val="none" w:color="auto" w:sz="0" w:space="0"/>
-        </w:pBdr>
-        <w:spacing w:before="150" w:beforeAutospacing="0" w:after="150" w:afterAutospacing="0" w:line="315" w:lineRule="atLeast"/>
-        <w:ind w:left="450" w:right="450"/>
-        <w:textAlignment w:val="baseline"/>
-        <w:rPr>
-          <w:rFonts w:hint="default" w:ascii="Segoe UI" w:hAnsi="Segoe UI" w:eastAsia="Segoe UI"/>
-          <w:b w:val="0"/>
-          <w:bCs w:val="0"/>
-          <w:i w:val="0"/>
-          <w:iCs w:val="0"/>
-          <w:caps w:val="0"/>
-          <w:color w:val="39424E"/>
-          <w:spacing w:val="0"/>
-          <w:sz w:val="21"/>
-          <w:szCs w:val="21"/>
-          <w:bdr w:val="none" w:color="auto" w:sz="0" w:space="0"/>
-          <w:shd w:val="clear" w:fill="FFFFFF"/>
-          <w:vertAlign w:val="baseline"/>
-        </w:rPr>
-      </w:pPr>
-      <w:r>
-        <w:rPr>
-          <w:rFonts w:hint="default" w:ascii="Segoe UI" w:hAnsi="Segoe UI" w:eastAsia="Segoe UI"/>
-          <w:b w:val="0"/>
-          <w:bCs w:val="0"/>
-          <w:i w:val="0"/>
-          <w:iCs w:val="0"/>
-          <w:caps w:val="0"/>
-          <w:color w:val="39424E"/>
-          <w:spacing w:val="0"/>
-          <w:sz w:val="21"/>
-          <w:szCs w:val="21"/>
-          <w:bdr w:val="none" w:color="auto" w:sz="0" w:space="0"/>
+    </w:p>
+    <w:p>
+      <w:pPr>
+        <w:pStyle w:val="9"/>
+        <w:keepNext w:val="0"/>
+        <w:keepLines w:val="0"/>
+        <w:widowControl/>
+        <w:suppressLineNumbers w:val="0"/>
+        <w:pBdr>
+          <w:top w:val="none" w:color="auto" w:sz="0" w:space="0"/>
+          <w:left w:val="none" w:color="auto" w:sz="0" w:space="0"/>
+          <w:bottom w:val="none" w:color="auto" w:sz="0" w:space="0"/>
+          <w:right w:val="none" w:color="auto" w:sz="0" w:space="0"/>
+        </w:pBdr>
+        <w:spacing w:before="150" w:beforeAutospacing="0" w:after="150" w:afterAutospacing="0" w:line="315" w:lineRule="atLeast"/>
+        <w:ind w:left="450" w:right="450"/>
+        <w:textAlignment w:val="baseline"/>
+        <w:rPr>
+          <w:rFonts w:hint="default" w:ascii="Segoe UI" w:hAnsi="Segoe UI" w:eastAsia="Segoe UI"/>
+          <w:b w:val="0"/>
+          <w:bCs w:val="0"/>
+          <w:i w:val="0"/>
+          <w:iCs w:val="0"/>
+          <w:caps w:val="0"/>
+          <w:color w:val="39424E"/>
+          <w:spacing w:val="0"/>
+          <w:sz w:val="21"/>
+          <w:szCs w:val="21"/>
+          <w:shd w:val="clear" w:fill="FFFFFF"/>
+          <w:vertAlign w:val="baseline"/>
+        </w:rPr>
+      </w:pPr>
+      <w:r>
+        <w:rPr>
+          <w:rFonts w:hint="default" w:ascii="Segoe UI" w:hAnsi="Segoe UI" w:eastAsia="Segoe UI"/>
+          <w:b w:val="0"/>
+          <w:bCs w:val="0"/>
+          <w:i w:val="0"/>
+          <w:iCs w:val="0"/>
+          <w:caps w:val="0"/>
+          <w:color w:val="39424E"/>
+          <w:spacing w:val="0"/>
+          <w:sz w:val="21"/>
+          <w:szCs w:val="21"/>
           <w:shd w:val="clear" w:fill="FFFFFF"/>
           <w:vertAlign w:val="baseline"/>
         </w:rPr>
@@ -4247,24 +4136,22 @@
           <w:spacing w:val="0"/>
           <w:sz w:val="21"/>
           <w:szCs w:val="21"/>
-          <w:bdr w:val="none" w:color="auto" w:sz="0" w:space="0"/>
-          <w:shd w:val="clear" w:fill="FFFFFF"/>
-          <w:vertAlign w:val="baseline"/>
-        </w:rPr>
-      </w:pPr>
-      <w:r>
-        <w:rPr>
-          <w:rFonts w:hint="default" w:ascii="Segoe UI" w:hAnsi="Segoe UI" w:eastAsia="Segoe UI"/>
-          <w:b w:val="0"/>
-          <w:bCs w:val="0"/>
-          <w:i w:val="0"/>
-          <w:iCs w:val="0"/>
-          <w:caps w:val="0"/>
-          <w:color w:val="39424E"/>
-          <w:spacing w:val="0"/>
-          <w:sz w:val="21"/>
-          <w:szCs w:val="21"/>
-          <w:bdr w:val="none" w:color="auto" w:sz="0" w:space="0"/>
+          <w:shd w:val="clear" w:fill="FFFFFF"/>
+          <w:vertAlign w:val="baseline"/>
+        </w:rPr>
+      </w:pPr>
+      <w:r>
+        <w:rPr>
+          <w:rFonts w:hint="default" w:ascii="Segoe UI" w:hAnsi="Segoe UI" w:eastAsia="Segoe UI"/>
+          <w:b w:val="0"/>
+          <w:bCs w:val="0"/>
+          <w:i w:val="0"/>
+          <w:iCs w:val="0"/>
+          <w:caps w:val="0"/>
+          <w:color w:val="39424E"/>
+          <w:spacing w:val="0"/>
+          <w:sz w:val="21"/>
+          <w:szCs w:val="21"/>
           <w:shd w:val="clear" w:fill="FFFFFF"/>
           <w:vertAlign w:val="baseline"/>
         </w:rPr>
@@ -4298,24 +4185,22 @@
           <w:spacing w:val="0"/>
           <w:sz w:val="21"/>
           <w:szCs w:val="21"/>
-          <w:bdr w:val="none" w:color="auto" w:sz="0" w:space="0"/>
-          <w:shd w:val="clear" w:fill="FFFFFF"/>
-          <w:vertAlign w:val="baseline"/>
-        </w:rPr>
-      </w:pPr>
-      <w:r>
-        <w:rPr>
-          <w:rFonts w:hint="default" w:ascii="Segoe UI" w:hAnsi="Segoe UI" w:eastAsia="Segoe UI"/>
-          <w:b w:val="0"/>
-          <w:bCs w:val="0"/>
-          <w:i w:val="0"/>
-          <w:iCs w:val="0"/>
-          <w:caps w:val="0"/>
-          <w:color w:val="39424E"/>
-          <w:spacing w:val="0"/>
-          <w:sz w:val="21"/>
-          <w:szCs w:val="21"/>
-          <w:bdr w:val="none" w:color="auto" w:sz="0" w:space="0"/>
+          <w:shd w:val="clear" w:fill="FFFFFF"/>
+          <w:vertAlign w:val="baseline"/>
+        </w:rPr>
+      </w:pPr>
+      <w:r>
+        <w:rPr>
+          <w:rFonts w:hint="default" w:ascii="Segoe UI" w:hAnsi="Segoe UI" w:eastAsia="Segoe UI"/>
+          <w:b w:val="0"/>
+          <w:bCs w:val="0"/>
+          <w:i w:val="0"/>
+          <w:iCs w:val="0"/>
+          <w:caps w:val="0"/>
+          <w:color w:val="39424E"/>
+          <w:spacing w:val="0"/>
+          <w:sz w:val="21"/>
+          <w:szCs w:val="21"/>
           <w:shd w:val="clear" w:fill="FFFFFF"/>
           <w:vertAlign w:val="baseline"/>
         </w:rPr>
@@ -4350,7 +4235,6 @@
           <w:spacing w:val="0"/>
           <w:sz w:val="21"/>
           <w:szCs w:val="21"/>
-          <w:bdr w:val="none" w:color="auto" w:sz="0" w:space="0"/>
           <w:shd w:val="clear" w:fill="FFFFFF"/>
           <w:vertAlign w:val="baseline"/>
           <w:lang w:val="en-US"/>
@@ -4368,7 +4252,6 @@
           <w:spacing w:val="0"/>
           <w:sz w:val="21"/>
           <w:szCs w:val="21"/>
-          <w:bdr w:val="none" w:color="auto" w:sz="0" w:space="0"/>
           <w:shd w:val="clear" w:fill="FFFFFF"/>
           <w:vertAlign w:val="baseline"/>
           <w:lang w:val="en-US"/>
@@ -4429,22 +4312,6 @@
                       <a:ln w="6350">
                         <a:noFill/>
                       </a:ln>
-                      <a:extLst>
-                        <a:ext uri="{909E8E84-426E-40DD-AFC4-6F175D3DCCD1}">
-                          <a14:hiddenFill xmlns:a14="http://schemas.microsoft.com/office/drawing/2010/main">
-                            <a:solidFill>
-                              <a:schemeClr val="lt1"/>
-                            </a:solidFill>
-                          </a14:hiddenFill>
-                        </a:ext>
-                        <a:ext uri="{91240B29-F687-4F45-9708-019B960494DF}">
-                          <a14:hiddenLine xmlns:a14="http://schemas.microsoft.com/office/drawing/2010/main" w="6350">
-                            <a:solidFill>
-                              <a:prstClr val="black"/>
-                            </a:solidFill>
-                          </a14:hiddenLine>
-                        </a:ext>
-                      </a:extLst>
                     </wps:spPr>
                     <wps:style>
                       <a:lnRef idx="0">
@@ -4495,7 +4362,7 @@
         </mc:Choice>
         <mc:Fallback>
           <w:pict>
-            <v:shape id="_x0000_s1026" o:spid="_x0000_s1026" o:spt="202" type="#_x0000_t202" style="position:absolute;left:0pt;margin-top:0pt;height:144pt;width:144pt;mso-position-horizontal:right;mso-position-horizontal-relative:margin;mso-wrap-style:none;z-index:251659264;mso-width-relative:page;mso-height-relative:page;" filled="f" stroked="f" coordsize="21600,21600" o:gfxdata="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">
+            <v:shape id="_x0000_s1026" o:spid="_x0000_s1026" o:spt="202" type="#_x0000_t202" style="position:absolute;left:0pt;margin-top:0pt;height:144pt;width:144pt;mso-position-horizontal:right;mso-position-horizontal-relative:margin;mso-wrap-style:none;z-index:251659264;mso-width-relative:page;mso-height-relative:page;" filled="f" stroked="f" coordsize="21600,21600" o:gfxdata="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">
               <v:fill on="f" focussize="0,0"/>
               <v:stroke on="f" weight="0.5pt"/>
               <v:imagedata o:title=""/>
@@ -4643,7 +4510,7 @@
     <w:lsdException w:unhideWhenUsed="0" w:uiPriority="0" w:semiHidden="0" w:name="HTML Code"/>
     <w:lsdException w:unhideWhenUsed="0" w:uiPriority="0" w:semiHidden="0" w:name="HTML Definition"/>
     <w:lsdException w:unhideWhenUsed="0" w:uiPriority="0" w:semiHidden="0" w:name="HTML Keyboard"/>
-    <w:lsdException w:unhideWhenUsed="0" w:uiPriority="0" w:semiHidden="0" w:name="HTML Preformatted"/>
+    <w:lsdException w:qFormat="1" w:unhideWhenUsed="0" w:uiPriority="0" w:semiHidden="0" w:name="HTML Preformatted"/>
     <w:lsdException w:unhideWhenUsed="0" w:uiPriority="0" w:semiHidden="0" w:name="HTML Sample"/>
     <w:lsdException w:unhideWhenUsed="0" w:uiPriority="0" w:semiHidden="0" w:name="HTML Typewriter"/>
     <w:lsdException w:unhideWhenUsed="0" w:uiPriority="0" w:semiHidden="0" w:name="HTML Variable"/>
@@ -4866,6 +4733,7 @@
   </w:style>
   <w:style w:type="paragraph" w:styleId="7">
     <w:name w:val="HTML Preformatted"/>
+    <w:qFormat/>
     <w:uiPriority w:val="0"/>
     <w:pPr>
       <w:tabs>
@@ -4914,6 +4782,7 @@
       <w:jc w:val="left"/>
     </w:pPr>
     <w:rPr>
+      <w:rFonts w:ascii="Times New Roman" w:hAnsi="Times New Roman" w:eastAsia="SimSun" w:cs="Times New Roman"/>
       <w:kern w:val="0"/>
       <w:sz w:val="24"/>
       <w:szCs w:val="24"/>

</xml_diff>